<commit_message>
Resume fixes + removed one project
</commit_message>
<xml_diff>
--- a/Resumes/Resumes.docx
+++ b/Resumes/Resumes.docx
@@ -24,7 +24,6 @@
           <w:id w:val="-113378007"/>
           <w:showingPlcHdr/>
         </w:sdtPr>
-        <w:sdtEndPr/>
         <w:sdtContent>
           <w:r>
             <w:rPr>
@@ -114,7 +113,7 @@
       <w:hyperlink r:id="rId8" w:history="1">
         <w:r>
           <w:rPr>
-            <w:rStyle w:val="Hyperlink"/>
+            <w:rStyle w:val="Lienhypertexte"/>
             <w:lang w:val="fr-CA"/>
           </w:rPr>
           <w:t>ippc2001@usherbrooke.ca</w:t>
@@ -131,39 +130,95 @@
           <w:b/>
           <w:lang w:val="fr-CA"/>
         </w:rPr>
-        <w:t xml:space="preserve">| </w:t>
-      </w:r>
-      <w:proofErr w:type="spellStart"/>
-      <w:r>
-        <w:rPr>
-          <w:b/>
-          <w:lang w:val="fr-CA"/>
-        </w:rPr>
-        <w:t>Website</w:t>
-      </w:r>
-      <w:proofErr w:type="spellEnd"/>
-      <w:r>
-        <w:rPr>
-          <w:b/>
-          <w:lang w:val="fr-CA"/>
-        </w:rPr>
-        <w:t xml:space="preserve">: </w:t>
-      </w:r>
-      <w:r>
-        <w:rPr>
-          <w:bCs/>
-          <w:lang w:val="fr-CA"/>
-        </w:rPr>
-        <w:t>CharlesOIpperciel.github.io</w:t>
-      </w:r>
+        <w:t xml:space="preserve">| Website: </w:t>
+      </w:r>
+      <w:hyperlink r:id="rId9" w:history="1">
+        <w:r>
+          <w:rPr>
+            <w:rStyle w:val="Lienhypertexte"/>
+            <w:bCs/>
+            <w:lang w:val="fr-CA"/>
+          </w:rPr>
+          <w:t>CharlesOIpperci</w:t>
+        </w:r>
+        <w:r>
+          <w:rPr>
+            <w:rStyle w:val="Lienhypertexte"/>
+            <w:bCs/>
+            <w:lang w:val="fr-CA"/>
+          </w:rPr>
+          <w:t>e</w:t>
+        </w:r>
+        <w:r>
+          <w:rPr>
+            <w:rStyle w:val="Lienhypertexte"/>
+            <w:bCs/>
+            <w:lang w:val="fr-CA"/>
+          </w:rPr>
+          <w:t>l.github.io</w:t>
+        </w:r>
+      </w:hyperlink>
     </w:p>
     <w:p>
       <w:pPr>
         <w:spacing w:line="276" w:lineRule="auto"/>
         <w:jc w:val="center"/>
         <w:rPr>
-          <w:b/>
-          <w:lang w:val="fr-CA"/>
+          <w:bCs/>
+          <w:lang w:val="en-CA"/>
+        </w:rPr>
+      </w:pPr>
+      <w:r>
+        <w:rPr>
+          <w:b/>
+          <w:lang w:val="en-CA"/>
+        </w:rPr>
+        <w:t xml:space="preserve">LinkedIn: </w:t>
+      </w:r>
+      <w:hyperlink r:id="rId10" w:history="1">
+        <w:r>
+          <w:rPr>
+            <w:rStyle w:val="Lienhypertexte"/>
+            <w:bCs/>
+            <w:lang w:val="en-CA"/>
+          </w:rPr>
+          <w:t>linkedin.co</w:t>
+        </w:r>
+        <w:r>
+          <w:rPr>
+            <w:rStyle w:val="Lienhypertexte"/>
+            <w:bCs/>
+            <w:lang w:val="en-CA"/>
+          </w:rPr>
+          <w:t>m</w:t>
+        </w:r>
+        <w:r>
+          <w:rPr>
+            <w:rStyle w:val="Lienhypertexte"/>
+            <w:bCs/>
+            <w:lang w:val="en-CA"/>
+          </w:rPr>
+          <w:t>/in/</w:t>
+        </w:r>
+        <w:proofErr w:type="spellStart"/>
+        <w:r>
+          <w:rPr>
+            <w:rStyle w:val="Lienhypertexte"/>
+            <w:bCs/>
+            <w:lang w:val="en-CA"/>
+          </w:rPr>
+          <w:t>coipp</w:t>
+        </w:r>
+        <w:proofErr w:type="spellEnd"/>
+      </w:hyperlink>
+    </w:p>
+    <w:p>
+      <w:pPr>
+        <w:spacing w:line="276" w:lineRule="auto"/>
+        <w:jc w:val="center"/>
+        <w:rPr>
+          <w:b/>
+          <w:lang w:val="en-CA"/>
         </w:rPr>
       </w:pPr>
     </w:p>
@@ -181,6 +236,120 @@
         <w:rPr>
           <w:b/>
         </w:rPr>
+        <w:t>About Me</w:t>
+      </w:r>
+    </w:p>
+    <w:p>
+      <w:pPr>
+        <w:spacing w:line="276" w:lineRule="auto"/>
+      </w:pPr>
+    </w:p>
+    <w:p>
+      <w:pPr>
+        <w:pStyle w:val="Paragraphedeliste"/>
+        <w:numPr>
+          <w:ilvl w:val="0"/>
+          <w:numId w:val="12"/>
+        </w:numPr>
+        <w:spacing w:line="276" w:lineRule="auto"/>
+        <w:jc w:val="both"/>
+        <w:rPr>
+          <w:bCs/>
+        </w:rPr>
+      </w:pPr>
+      <w:r>
+        <w:rPr>
+          <w:bCs/>
+        </w:rPr>
+        <w:t xml:space="preserve">I’m a passionate </w:t>
+      </w:r>
+      <w:r>
+        <w:rPr>
+          <w:bCs/>
+        </w:rPr>
+        <w:t>full stack</w:t>
+      </w:r>
+      <w:r>
+        <w:rPr>
+          <w:bCs/>
+        </w:rPr>
+        <w:t xml:space="preserve"> developer with hands-on experience in building scalable software applications.</w:t>
+      </w:r>
+    </w:p>
+    <w:p>
+      <w:pPr>
+        <w:pStyle w:val="Paragraphedeliste"/>
+        <w:numPr>
+          <w:ilvl w:val="0"/>
+          <w:numId w:val="12"/>
+        </w:numPr>
+        <w:spacing w:line="276" w:lineRule="auto"/>
+        <w:jc w:val="both"/>
+        <w:rPr>
+          <w:bCs/>
+        </w:rPr>
+      </w:pPr>
+      <w:r>
+        <w:rPr>
+          <w:bCs/>
+        </w:rPr>
+        <w:t xml:space="preserve"> I’ve worked in diverse environments, from open-source projects to large companies, contributing to both frontend and backend development.</w:t>
+      </w:r>
+    </w:p>
+    <w:p>
+      <w:pPr>
+        <w:pStyle w:val="Paragraphedeliste"/>
+        <w:numPr>
+          <w:ilvl w:val="0"/>
+          <w:numId w:val="12"/>
+        </w:numPr>
+        <w:spacing w:line="276" w:lineRule="auto"/>
+        <w:jc w:val="both"/>
+        <w:rPr>
+          <w:bCs/>
+        </w:rPr>
+      </w:pPr>
+      <w:r>
+        <w:rPr>
+          <w:bCs/>
+        </w:rPr>
+        <w:t xml:space="preserve"> I thrive on solving complex problems and am looking forward to a full-time role where I can continue to grow and deliver impactful solutions.</w:t>
+      </w:r>
+    </w:p>
+    <w:p>
+      <w:pPr>
+        <w:spacing w:line="276" w:lineRule="auto"/>
+        <w:jc w:val="both"/>
+        <w:rPr>
+          <w:b/>
+          <w:lang w:val="en-CA"/>
+        </w:rPr>
+      </w:pPr>
+    </w:p>
+    <w:p>
+      <w:pPr>
+        <w:spacing w:line="276" w:lineRule="auto"/>
+        <w:jc w:val="both"/>
+        <w:rPr>
+          <w:b/>
+          <w:lang w:val="en-CA"/>
+        </w:rPr>
+      </w:pPr>
+    </w:p>
+    <w:p>
+      <w:pPr>
+        <w:pBdr>
+          <w:bottom w:val="single" w:sz="12" w:space="1" w:color="000000"/>
+        </w:pBdr>
+        <w:spacing w:line="276" w:lineRule="auto"/>
+        <w:rPr>
+          <w:b/>
+        </w:rPr>
+      </w:pPr>
+      <w:r>
+        <w:rPr>
+          <w:b/>
+        </w:rPr>
         <w:t>Education</w:t>
       </w:r>
     </w:p>
@@ -207,6 +376,171 @@
           <w:b/>
         </w:rPr>
         <w:t>Université de Sherbrooke, QC</w:t>
+      </w:r>
+      <w:r>
+        <w:tab/>
+        <w:t xml:space="preserve">           </w:t>
+      </w:r>
+      <w:r>
+        <w:t xml:space="preserve">   Bachelor of Science in Computer Science</w:t>
+      </w:r>
+      <w:r>
+        <w:t xml:space="preserve"> (COOP Program)</w:t>
+      </w:r>
+    </w:p>
+    <w:p>
+      <w:pPr>
+        <w:pBdr>
+          <w:bottom w:val="single" w:sz="6" w:space="1" w:color="000000"/>
+        </w:pBdr>
+        <w:spacing w:line="276" w:lineRule="auto"/>
+      </w:pPr>
+      <w:r>
+        <w:t xml:space="preserve">GPA: </w:t>
+      </w:r>
+      <w:r>
+        <w:rPr>
+          <w:b/>
+        </w:rPr>
+        <w:t>3.</w:t>
+      </w:r>
+      <w:r>
+        <w:rPr>
+          <w:b/>
+        </w:rPr>
+        <w:t>88</w:t>
+      </w:r>
+      <w:r>
+        <w:rPr>
+          <w:b/>
+        </w:rPr>
+        <w:t xml:space="preserve"> / 4.</w:t>
+      </w:r>
+      <w:r>
+        <w:rPr>
+          <w:b/>
+        </w:rPr>
+        <w:t xml:space="preserve">30 </w:t>
+      </w:r>
+      <w:r>
+        <w:rPr>
+          <w:bCs/>
+        </w:rPr>
+        <w:t xml:space="preserve">(Current </w:t>
+      </w:r>
+      <w:r>
+        <w:rPr>
+          <w:bCs/>
+        </w:rPr>
+        <w:t>year)</w:t>
+      </w:r>
+      <w:r>
+        <w:rPr>
+          <w:b/>
+        </w:rPr>
+        <w:t xml:space="preserve"> </w:t>
+      </w:r>
+      <w:r>
+        <w:rPr>
+          <w:b/>
+        </w:rPr>
+        <w:tab/>
+      </w:r>
+      <w:r>
+        <w:rPr>
+          <w:b/>
+        </w:rPr>
+        <w:tab/>
+      </w:r>
+      <w:r>
+        <w:rPr>
+          <w:b/>
+        </w:rPr>
+        <w:tab/>
+      </w:r>
+      <w:r>
+        <w:rPr>
+          <w:b/>
+        </w:rPr>
+        <w:tab/>
+      </w:r>
+      <w:r>
+        <w:rPr>
+          <w:b/>
+        </w:rPr>
+        <w:t xml:space="preserve"> </w:t>
+      </w:r>
+      <w:r>
+        <w:rPr>
+          <w:b/>
+        </w:rPr>
+        <w:tab/>
+        <w:t xml:space="preserve">                    </w:t>
+      </w:r>
+      <w:r>
+        <w:rPr>
+          <w:i/>
+          <w:iCs/>
+        </w:rPr>
+        <w:t xml:space="preserve"> </w:t>
+      </w:r>
+      <w:r>
+        <w:rPr>
+          <w:i/>
+          <w:iCs/>
+        </w:rPr>
+        <w:tab/>
+      </w:r>
+      <w:r>
+        <w:rPr>
+          <w:i/>
+          <w:iCs/>
+        </w:rPr>
+        <w:tab/>
+        <w:t xml:space="preserve">       </w:t>
+      </w:r>
+      <w:r>
+        <w:rPr>
+          <w:i/>
+          <w:iCs/>
+        </w:rPr>
+        <w:t>2022 -</w:t>
+      </w:r>
+      <w:r>
+        <w:rPr>
+          <w:i/>
+          <w:iCs/>
+        </w:rPr>
+        <w:t xml:space="preserve"> 202</w:t>
+      </w:r>
+      <w:r>
+        <w:rPr>
+          <w:i/>
+          <w:iCs/>
+        </w:rPr>
+        <w:t>5</w:t>
+      </w:r>
+    </w:p>
+    <w:p>
+      <w:pPr>
+        <w:pBdr>
+          <w:bottom w:val="single" w:sz="6" w:space="1" w:color="000000"/>
+        </w:pBdr>
+        <w:spacing w:line="276" w:lineRule="auto"/>
+      </w:pPr>
+    </w:p>
+    <w:p>
+      <w:pPr>
+        <w:pBdr>
+          <w:bottom w:val="single" w:sz="6" w:space="1" w:color="000000"/>
+        </w:pBdr>
+        <w:spacing w:line="276" w:lineRule="auto"/>
+      </w:pPr>
+      <w:r>
+        <w:rPr>
+          <w:b/>
+        </w:rPr>
+        <w:t>HEC Montréal, QC</w:t>
       </w:r>
       <w:r>
         <w:tab/>
@@ -217,81 +551,47 @@
       </w:r>
       <w:r>
         <w:tab/>
+      </w:r>
+      <w:r>
+        <w:tab/>
+      </w:r>
+      <w:r>
+        <w:tab/>
+      </w:r>
+      <w:r>
         <w:t xml:space="preserve"> </w:t>
       </w:r>
       <w:r>
+        <w:t xml:space="preserve"> </w:t>
+      </w:r>
+      <w:r>
+        <w:t>Bachelor of Business Administration</w:t>
+      </w:r>
+      <w:r>
+        <w:t xml:space="preserve"> (2-year major)</w:t>
+      </w:r>
+    </w:p>
+    <w:p>
+      <w:pPr>
+        <w:pBdr>
+          <w:bottom w:val="single" w:sz="6" w:space="1" w:color="000000"/>
+        </w:pBdr>
+        <w:spacing w:line="276" w:lineRule="auto"/>
+        <w:rPr>
+          <w:i/>
+          <w:iCs/>
+        </w:rPr>
+      </w:pPr>
+      <w:r>
         <w:tab/>
-        <w:t xml:space="preserve">       Bachelor of Science in Computer Science</w:t>
-      </w:r>
-    </w:p>
-    <w:p>
-      <w:pPr>
-        <w:pBdr>
-          <w:bottom w:val="single" w:sz="6" w:space="1" w:color="000000"/>
-        </w:pBdr>
-        <w:spacing w:line="276" w:lineRule="auto"/>
-      </w:pPr>
-      <w:r>
-        <w:t xml:space="preserve">GPA: </w:t>
-      </w:r>
-      <w:r>
-        <w:rPr>
-          <w:b/>
-        </w:rPr>
-        <w:t>3.</w:t>
-      </w:r>
-      <w:r>
-        <w:rPr>
-          <w:b/>
-        </w:rPr>
-        <w:t>88</w:t>
-      </w:r>
-      <w:r>
-        <w:rPr>
-          <w:b/>
-        </w:rPr>
-        <w:t xml:space="preserve"> / 4.</w:t>
-      </w:r>
-      <w:r>
-        <w:rPr>
-          <w:b/>
-        </w:rPr>
-        <w:t xml:space="preserve">30 </w:t>
-      </w:r>
-      <w:r>
-        <w:rPr>
-          <w:bCs/>
-        </w:rPr>
-        <w:t xml:space="preserve">(Current </w:t>
-      </w:r>
-      <w:r>
-        <w:rPr>
-          <w:bCs/>
-        </w:rPr>
-        <w:t>year)</w:t>
-      </w:r>
-      <w:r>
-        <w:rPr>
-          <w:b/>
-        </w:rPr>
-        <w:t xml:space="preserve"> </w:t>
-      </w:r>
-      <w:r>
-        <w:rPr>
-          <w:b/>
-        </w:rPr>
+      </w:r>
+      <w:r>
         <w:tab/>
       </w:r>
       <w:r>
-        <w:rPr>
-          <w:b/>
-        </w:rPr>
         <w:tab/>
       </w:r>
       <w:r>
-        <w:rPr>
-          <w:b/>
-        </w:rPr>
         <w:tab/>
       </w:r>
       <w:r>
@@ -304,187 +604,82 @@
         <w:rPr>
           <w:b/>
         </w:rPr>
-        <w:t xml:space="preserve"> </w:t>
-      </w:r>
-      <w:r>
-        <w:rPr>
-          <w:b/>
-        </w:rPr>
         <w:tab/>
-        <w:t xml:space="preserve">                    </w:t>
-      </w:r>
-      <w:r>
-        <w:rPr>
-          <w:i/>
-          <w:iCs/>
-        </w:rPr>
-        <w:t>January 2022 -</w:t>
-      </w:r>
-      <w:r>
-        <w:rPr>
-          <w:i/>
-          <w:iCs/>
-        </w:rPr>
-        <w:t xml:space="preserve"> </w:t>
-      </w:r>
-      <w:r>
-        <w:rPr>
-          <w:i/>
-          <w:iCs/>
-        </w:rPr>
-        <w:t>June</w:t>
-      </w:r>
-      <w:r>
-        <w:rPr>
-          <w:i/>
-          <w:iCs/>
-        </w:rPr>
-        <w:t xml:space="preserve"> 202</w:t>
-      </w:r>
-      <w:r>
-        <w:rPr>
-          <w:i/>
-          <w:iCs/>
-        </w:rPr>
-        <w:t>5</w:t>
-      </w:r>
-    </w:p>
-    <w:p>
-      <w:pPr>
-        <w:pBdr>
-          <w:bottom w:val="single" w:sz="6" w:space="1" w:color="000000"/>
-        </w:pBdr>
-        <w:spacing w:line="276" w:lineRule="auto"/>
-      </w:pPr>
-    </w:p>
-    <w:p>
-      <w:pPr>
-        <w:pBdr>
-          <w:bottom w:val="single" w:sz="6" w:space="1" w:color="000000"/>
-        </w:pBdr>
-        <w:spacing w:line="276" w:lineRule="auto"/>
-      </w:pPr>
-      <w:r>
-        <w:rPr>
-          <w:b/>
-        </w:rPr>
-        <w:t>HEC Montréal, QC</w:t>
-      </w:r>
-      <w:r>
+      </w:r>
+      <w:r>
+        <w:rPr>
+          <w:b/>
+        </w:rPr>
         <w:tab/>
       </w:r>
       <w:r>
-        <w:tab/>
-        <w:t xml:space="preserve">     </w:t>
-      </w:r>
-      <w:r>
-        <w:tab/>
-      </w:r>
-      <w:r>
-        <w:tab/>
-      </w:r>
-      <w:r>
+        <w:rPr>
+          <w:b/>
+        </w:rPr>
         <w:tab/>
         <w:t xml:space="preserve">  </w:t>
       </w:r>
       <w:r>
-        <w:tab/>
-      </w:r>
-      <w:r>
+        <w:rPr>
+          <w:b/>
+        </w:rPr>
         <w:tab/>
         <w:t xml:space="preserve">   </w:t>
       </w:r>
       <w:r>
-        <w:t>Bachelor of Business Administration</w:t>
-      </w:r>
-    </w:p>
-    <w:p>
-      <w:pPr>
-        <w:pBdr>
-          <w:bottom w:val="single" w:sz="6" w:space="1" w:color="000000"/>
-        </w:pBdr>
-        <w:spacing w:line="276" w:lineRule="auto"/>
+        <w:rPr>
+          <w:b/>
+        </w:rPr>
+        <w:t xml:space="preserve">  </w:t>
+      </w:r>
+      <w:r>
+        <w:rPr>
+          <w:b/>
+        </w:rPr>
+        <w:t xml:space="preserve">  </w:t>
+      </w:r>
+      <w:r>
         <w:rPr>
           <w:i/>
           <w:iCs/>
         </w:rPr>
-      </w:pPr>
-      <w:r>
         <w:tab/>
       </w:r>
       <w:r>
+        <w:rPr>
+          <w:i/>
+          <w:iCs/>
+        </w:rPr>
         <w:tab/>
       </w:r>
       <w:r>
+        <w:rPr>
+          <w:i/>
+          <w:iCs/>
+        </w:rPr>
         <w:tab/>
-      </w:r>
-      <w:r>
-        <w:tab/>
-      </w:r>
-      <w:r>
-        <w:rPr>
-          <w:b/>
-        </w:rPr>
-        <w:tab/>
-      </w:r>
-      <w:r>
-        <w:rPr>
-          <w:b/>
-        </w:rPr>
-        <w:tab/>
-      </w:r>
-      <w:r>
-        <w:rPr>
-          <w:b/>
-        </w:rPr>
-        <w:tab/>
-      </w:r>
-      <w:r>
-        <w:rPr>
-          <w:b/>
-        </w:rPr>
-        <w:tab/>
-        <w:t xml:space="preserve">  </w:t>
-      </w:r>
-      <w:r>
-        <w:rPr>
-          <w:b/>
-        </w:rPr>
-        <w:tab/>
-        <w:t xml:space="preserve">   </w:t>
-      </w:r>
-      <w:r>
-        <w:rPr>
-          <w:b/>
-        </w:rPr>
-        <w:t xml:space="preserve">  </w:t>
-      </w:r>
-      <w:r>
-        <w:rPr>
-          <w:b/>
-        </w:rPr>
-        <w:t xml:space="preserve">  </w:t>
+        <w:t xml:space="preserve">       </w:t>
       </w:r>
       <w:r>
         <w:rPr>
           <w:i/>
           <w:iCs/>
         </w:rPr>
-        <w:t xml:space="preserve">September 2019 </w:t>
+        <w:t>201</w:t>
       </w:r>
       <w:r>
         <w:rPr>
           <w:i/>
           <w:iCs/>
         </w:rPr>
-        <w:t>-</w:t>
+        <w:t>9 -</w:t>
       </w:r>
       <w:r>
         <w:rPr>
           <w:i/>
           <w:iCs/>
         </w:rPr>
-        <w:t xml:space="preserve"> December 2021</w:t>
+        <w:t xml:space="preserve"> 2021</w:t>
       </w:r>
     </w:p>
     <w:p>
@@ -941,10 +1136,13 @@
         <w:spacing w:line="276" w:lineRule="auto"/>
       </w:pPr>
       <w:r>
-        <w:t xml:space="preserve">I implemented MongoDB as the database solution for the project. Additionally, I contributed to both the frontend and backend development: enhancing the UI with ReactJS and refactoring and developing new Python scripts to ensure efficient communication with the new </w:t>
-      </w:r>
-      <w:r>
-        <w:t xml:space="preserve">database. </w:t>
+        <w:t>Implemented</w:t>
+      </w:r>
+      <w:r>
+        <w:t xml:space="preserve"> MongoDB as the database solution for the project.</w:t>
+      </w:r>
+      <w:r>
+        <w:t xml:space="preserve"> </w:t>
       </w:r>
     </w:p>
     <w:p>
@@ -963,6 +1161,28 @@
         <w:spacing w:line="276" w:lineRule="auto"/>
       </w:pPr>
       <w:r>
+        <w:t>C</w:t>
+      </w:r>
+      <w:r>
+        <w:t xml:space="preserve">ontributed to both the frontend and backend development: enhancing the UI with ReactJS and refactoring and developing new Python scripts to ensure efficient communication with the new database. </w:t>
+      </w:r>
+    </w:p>
+    <w:p>
+      <w:pPr>
+        <w:numPr>
+          <w:ilvl w:val="0"/>
+          <w:numId w:val="9"/>
+        </w:numPr>
+        <w:pBdr>
+          <w:top w:val="nil"/>
+          <w:left w:val="nil"/>
+          <w:bottom w:val="nil"/>
+          <w:right w:val="nil"/>
+          <w:between w:val="nil"/>
+        </w:pBdr>
+        <w:spacing w:line="276" w:lineRule="auto"/>
+      </w:pPr>
+      <w:r>
         <w:t>Technologies</w:t>
       </w:r>
       <w:r>
@@ -1212,7 +1432,7 @@
         <w:t xml:space="preserve"> </w:t>
       </w:r>
       <w:r>
-        <w:t xml:space="preserve">Monitoring and debugging every day. Daily scrums following an agile method. </w:t>
+        <w:t xml:space="preserve">Monitoring and debugging every day. </w:t>
       </w:r>
     </w:p>
     <w:p>
@@ -1231,10 +1451,7 @@
         <w:spacing w:line="276" w:lineRule="auto"/>
       </w:pPr>
       <w:r>
-        <w:t xml:space="preserve">I integrated Braintree as the new credit card processing software and removed the older Paysafe system from the application. This involved navigating a complex codebase primarily in C# to successfully implement the new </w:t>
-      </w:r>
-      <w:r>
-        <w:t xml:space="preserve">software. </w:t>
+        <w:t xml:space="preserve">Daily scrums following an agile method. </w:t>
       </w:r>
     </w:p>
     <w:p>
@@ -1253,6 +1470,57 @@
         <w:spacing w:line="276" w:lineRule="auto"/>
       </w:pPr>
       <w:r>
+        <w:lastRenderedPageBreak/>
+        <w:t>I integrated Braintree as the new credit card processing software</w:t>
+      </w:r>
+      <w:r>
+        <w:t xml:space="preserve"> </w:t>
+      </w:r>
+    </w:p>
+    <w:p>
+      <w:pPr>
+        <w:numPr>
+          <w:ilvl w:val="0"/>
+          <w:numId w:val="9"/>
+        </w:numPr>
+        <w:pBdr>
+          <w:top w:val="nil"/>
+          <w:left w:val="nil"/>
+          <w:bottom w:val="nil"/>
+          <w:right w:val="nil"/>
+          <w:between w:val="nil"/>
+        </w:pBdr>
+        <w:spacing w:line="276" w:lineRule="auto"/>
+      </w:pPr>
+      <w:r>
+        <w:t>R</w:t>
+      </w:r>
+      <w:r>
+        <w:t>emoved</w:t>
+      </w:r>
+      <w:r>
+        <w:t xml:space="preserve"> </w:t>
+      </w:r>
+      <w:r>
+        <w:t xml:space="preserve">the older Paysafe system from the application. This involved navigating a complex codebase primarily in C# to successfully implement the new software. </w:t>
+      </w:r>
+    </w:p>
+    <w:p>
+      <w:pPr>
+        <w:numPr>
+          <w:ilvl w:val="0"/>
+          <w:numId w:val="9"/>
+        </w:numPr>
+        <w:pBdr>
+          <w:top w:val="nil"/>
+          <w:left w:val="nil"/>
+          <w:bottom w:val="nil"/>
+          <w:right w:val="nil"/>
+          <w:between w:val="nil"/>
+        </w:pBdr>
+        <w:spacing w:line="276" w:lineRule="auto"/>
+      </w:pPr>
+      <w:r>
         <w:t>Technologies</w:t>
       </w:r>
       <w:r>
@@ -1578,7 +1846,6 @@
         <w:rPr>
           <w:b/>
         </w:rPr>
-        <w:lastRenderedPageBreak/>
         <w:t>Personal Projects</w:t>
       </w:r>
       <w:r>
@@ -1601,7 +1868,25 @@
           <w:iCs/>
           <w:color w:val="808080" w:themeColor="background1" w:themeShade="80"/>
         </w:rPr>
-        <w:t>Explore my portfolio to learn more about my projects</w:t>
+        <w:t>Explore my</w:t>
+      </w:r>
+      <w:r>
+        <w:rPr>
+          <w:bCs/>
+          <w:i/>
+          <w:iCs/>
+          <w:color w:val="808080" w:themeColor="background1" w:themeShade="80"/>
+        </w:rPr>
+        <w:t xml:space="preserve"> website</w:t>
+      </w:r>
+      <w:r>
+        <w:rPr>
+          <w:bCs/>
+          <w:i/>
+          <w:iCs/>
+          <w:color w:val="808080" w:themeColor="background1" w:themeShade="80"/>
+        </w:rPr>
+        <w:t xml:space="preserve"> to learn more about my projects</w:t>
       </w:r>
       <w:r>
         <w:rPr>
@@ -1843,7 +2128,7 @@
         <w:rPr>
           <w:color w:val="000000"/>
         </w:rPr>
-        <w:t>Collection of scripts designed to automate various tasks across different domains. Different Python libraries used to enhance efficiency and reduce manual intervention. Code on GitHub.</w:t>
+        <w:t xml:space="preserve">Collection of scripts designed to automate various tasks across different domains. Different Python libraries used to enhance efficiency and reduce manual intervention. </w:t>
       </w:r>
     </w:p>
     <w:p>
@@ -1865,6 +2150,28 @@
         <w:rPr>
           <w:color w:val="000000"/>
         </w:rPr>
+        <w:t>Code on GitHub.</w:t>
+      </w:r>
+    </w:p>
+    <w:p>
+      <w:pPr>
+        <w:numPr>
+          <w:ilvl w:val="0"/>
+          <w:numId w:val="6"/>
+        </w:numPr>
+        <w:pBdr>
+          <w:top w:val="nil"/>
+          <w:left w:val="nil"/>
+          <w:bottom w:val="nil"/>
+          <w:right w:val="nil"/>
+          <w:between w:val="nil"/>
+        </w:pBdr>
+        <w:spacing w:line="276" w:lineRule="auto"/>
+      </w:pPr>
+      <w:r>
+        <w:rPr>
+          <w:color w:val="000000"/>
+        </w:rPr>
         <w:t xml:space="preserve">Technologies used: </w:t>
       </w:r>
       <w:r>
@@ -1976,36 +2283,6 @@
         </w:rPr>
         <w:t xml:space="preserve">Research conducted at Fleurimont Hospital in Sherbrooke, Quebec, Canada. </w:t>
       </w:r>
-      <w:r>
-        <w:rPr>
-          <w:color w:val="000000"/>
-        </w:rPr>
-        <w:t>The application a</w:t>
-      </w:r>
-      <w:r>
-        <w:rPr>
-          <w:color w:val="000000"/>
-        </w:rPr>
-        <w:t>llows children with chronic pain to express their emotional states</w:t>
-      </w:r>
-      <w:r>
-        <w:rPr>
-          <w:color w:val="000000"/>
-        </w:rPr>
-        <w:t xml:space="preserve"> on a scale of 0 to 10.</w:t>
-      </w:r>
-      <w:r>
-        <w:rPr>
-          <w:color w:val="000000"/>
-        </w:rPr>
-        <w:t xml:space="preserve"> Application to calculate insulin dosages depending on a regimen for a first diagnostic patient</w:t>
-      </w:r>
-      <w:r>
-        <w:rPr>
-          <w:color w:val="000000"/>
-        </w:rPr>
-        <w:t xml:space="preserve"> of type 1 diabetes.</w:t>
-      </w:r>
     </w:p>
     <w:p>
       <w:pPr>
@@ -2026,6 +2303,96 @@
         <w:rPr>
           <w:color w:val="000000"/>
         </w:rPr>
+        <w:t>The application a</w:t>
+      </w:r>
+      <w:r>
+        <w:rPr>
+          <w:color w:val="000000"/>
+        </w:rPr>
+        <w:t>llows children with chronic pain to express their emotional states</w:t>
+      </w:r>
+      <w:r>
+        <w:rPr>
+          <w:color w:val="000000"/>
+        </w:rPr>
+        <w:t xml:space="preserve"> on a scale of 0 to 10.</w:t>
+      </w:r>
+      <w:r>
+        <w:rPr>
+          <w:color w:val="000000"/>
+        </w:rPr>
+        <w:t xml:space="preserve"> </w:t>
+      </w:r>
+    </w:p>
+    <w:p>
+      <w:pPr>
+        <w:numPr>
+          <w:ilvl w:val="0"/>
+          <w:numId w:val="7"/>
+        </w:numPr>
+        <w:pBdr>
+          <w:top w:val="nil"/>
+          <w:left w:val="nil"/>
+          <w:bottom w:val="nil"/>
+          <w:right w:val="nil"/>
+          <w:between w:val="nil"/>
+        </w:pBdr>
+        <w:spacing w:line="276" w:lineRule="auto"/>
+      </w:pPr>
+      <w:r>
+        <w:rPr>
+          <w:color w:val="000000"/>
+        </w:rPr>
+        <w:t>Application to calculate insulin dosages depending on a regimen for a first diagnostic patient</w:t>
+      </w:r>
+      <w:r>
+        <w:rPr>
+          <w:color w:val="000000"/>
+        </w:rPr>
+        <w:t xml:space="preserve"> of type 1 diabetes.</w:t>
+      </w:r>
+    </w:p>
+    <w:p>
+      <w:pPr>
+        <w:numPr>
+          <w:ilvl w:val="0"/>
+          <w:numId w:val="7"/>
+        </w:numPr>
+        <w:pBdr>
+          <w:top w:val="nil"/>
+          <w:left w:val="nil"/>
+          <w:bottom w:val="nil"/>
+          <w:right w:val="nil"/>
+          <w:between w:val="nil"/>
+        </w:pBdr>
+        <w:spacing w:line="276" w:lineRule="auto"/>
+      </w:pPr>
+      <w:r>
+        <w:rPr>
+          <w:color w:val="000000"/>
+        </w:rPr>
+        <w:t>The application is hosted and deployed on Firebase.</w:t>
+      </w:r>
+    </w:p>
+    <w:p>
+      <w:pPr>
+        <w:numPr>
+          <w:ilvl w:val="0"/>
+          <w:numId w:val="7"/>
+        </w:numPr>
+        <w:pBdr>
+          <w:top w:val="nil"/>
+          <w:left w:val="nil"/>
+          <w:bottom w:val="nil"/>
+          <w:right w:val="nil"/>
+          <w:between w:val="nil"/>
+        </w:pBdr>
+        <w:spacing w:line="276" w:lineRule="auto"/>
+      </w:pPr>
+      <w:r>
+        <w:rPr>
+          <w:color w:val="000000"/>
+        </w:rPr>
         <w:t>Technologies used:</w:t>
       </w:r>
       <w:r>
@@ -2058,7 +2425,23 @@
           <w:bCs/>
           <w:color w:val="000000"/>
         </w:rPr>
-        <w:t>, Git.</w:t>
+        <w:t xml:space="preserve">, </w:t>
+      </w:r>
+      <w:r>
+        <w:rPr>
+          <w:b/>
+          <w:bCs/>
+          <w:color w:val="000000"/>
+        </w:rPr>
+        <w:t xml:space="preserve">Firebase, </w:t>
+      </w:r>
+      <w:r>
+        <w:rPr>
+          <w:b/>
+          <w:bCs/>
+          <w:color w:val="000000"/>
+        </w:rPr>
+        <w:t>Git.</w:t>
       </w:r>
     </w:p>
     <w:p>
@@ -2210,209 +2593,6 @@
         </w:rPr>
         <w:tab/>
       </w:r>
-    </w:p>
-    <w:p>
-      <w:pPr>
-        <w:pStyle w:val="ListParagraph"/>
-        <w:rPr>
-          <w:color w:val="000000"/>
-        </w:rPr>
-      </w:pPr>
-    </w:p>
-    <w:p>
-      <w:pPr>
-        <w:pBdr>
-          <w:top w:val="nil"/>
-          <w:left w:val="nil"/>
-          <w:bottom w:val="nil"/>
-          <w:right w:val="nil"/>
-          <w:between w:val="nil"/>
-        </w:pBdr>
-        <w:spacing w:line="276" w:lineRule="auto"/>
-        <w:rPr>
-          <w:color w:val="000000"/>
-        </w:rPr>
-      </w:pPr>
-    </w:p>
-    <w:p>
-      <w:pPr>
-        <w:pBdr>
-          <w:top w:val="nil"/>
-          <w:left w:val="nil"/>
-          <w:bottom w:val="nil"/>
-          <w:right w:val="nil"/>
-          <w:between w:val="nil"/>
-        </w:pBdr>
-        <w:spacing w:line="276" w:lineRule="auto"/>
-        <w:rPr>
-          <w:color w:val="000000"/>
-        </w:rPr>
-      </w:pPr>
-    </w:p>
-    <w:p>
-      <w:pPr>
-        <w:pBdr>
-          <w:top w:val="nil"/>
-          <w:left w:val="nil"/>
-          <w:bottom w:val="nil"/>
-          <w:right w:val="nil"/>
-          <w:between w:val="nil"/>
-        </w:pBdr>
-        <w:spacing w:line="276" w:lineRule="auto"/>
-        <w:rPr>
-          <w:color w:val="000000"/>
-        </w:rPr>
-      </w:pPr>
-    </w:p>
-    <w:p>
-      <w:pPr>
-        <w:pBdr>
-          <w:top w:val="nil"/>
-          <w:left w:val="nil"/>
-          <w:bottom w:val="nil"/>
-          <w:right w:val="nil"/>
-          <w:between w:val="nil"/>
-        </w:pBdr>
-        <w:spacing w:line="276" w:lineRule="auto"/>
-        <w:rPr>
-          <w:color w:val="000000"/>
-        </w:rPr>
-      </w:pPr>
-    </w:p>
-    <w:p>
-      <w:pPr>
-        <w:pBdr>
-          <w:top w:val="nil"/>
-          <w:left w:val="nil"/>
-          <w:bottom w:val="nil"/>
-          <w:right w:val="nil"/>
-          <w:between w:val="nil"/>
-        </w:pBdr>
-        <w:spacing w:line="276" w:lineRule="auto"/>
-        <w:rPr>
-          <w:color w:val="000000"/>
-        </w:rPr>
-      </w:pPr>
-    </w:p>
-    <w:p>
-      <w:pPr>
-        <w:pBdr>
-          <w:top w:val="nil"/>
-          <w:left w:val="nil"/>
-          <w:bottom w:val="nil"/>
-          <w:right w:val="nil"/>
-          <w:between w:val="nil"/>
-        </w:pBdr>
-        <w:spacing w:line="276" w:lineRule="auto"/>
-        <w:rPr>
-          <w:color w:val="000000"/>
-        </w:rPr>
-      </w:pPr>
-    </w:p>
-    <w:p>
-      <w:pPr>
-        <w:pBdr>
-          <w:top w:val="nil"/>
-          <w:left w:val="nil"/>
-          <w:bottom w:val="nil"/>
-          <w:right w:val="nil"/>
-          <w:between w:val="nil"/>
-        </w:pBdr>
-        <w:spacing w:line="276" w:lineRule="auto"/>
-        <w:rPr>
-          <w:color w:val="000000"/>
-        </w:rPr>
-      </w:pPr>
-    </w:p>
-    <w:p>
-      <w:pPr>
-        <w:pBdr>
-          <w:top w:val="nil"/>
-          <w:left w:val="nil"/>
-          <w:bottom w:val="nil"/>
-          <w:right w:val="nil"/>
-          <w:between w:val="nil"/>
-        </w:pBdr>
-        <w:spacing w:line="276" w:lineRule="auto"/>
-        <w:rPr>
-          <w:color w:val="000000"/>
-        </w:rPr>
-      </w:pPr>
-    </w:p>
-    <w:p>
-      <w:pPr>
-        <w:pBdr>
-          <w:top w:val="nil"/>
-          <w:left w:val="nil"/>
-          <w:bottom w:val="nil"/>
-          <w:right w:val="nil"/>
-          <w:between w:val="nil"/>
-        </w:pBdr>
-        <w:spacing w:line="276" w:lineRule="auto"/>
-        <w:rPr>
-          <w:color w:val="000000"/>
-        </w:rPr>
-      </w:pPr>
-    </w:p>
-    <w:p>
-      <w:pPr>
-        <w:pBdr>
-          <w:top w:val="nil"/>
-          <w:left w:val="nil"/>
-          <w:bottom w:val="nil"/>
-          <w:right w:val="nil"/>
-          <w:between w:val="nil"/>
-        </w:pBdr>
-        <w:spacing w:line="276" w:lineRule="auto"/>
-        <w:rPr>
-          <w:color w:val="000000"/>
-        </w:rPr>
-      </w:pPr>
-    </w:p>
-    <w:p>
-      <w:pPr>
-        <w:pBdr>
-          <w:top w:val="nil"/>
-          <w:left w:val="nil"/>
-          <w:bottom w:val="nil"/>
-          <w:right w:val="nil"/>
-          <w:between w:val="nil"/>
-        </w:pBdr>
-        <w:spacing w:line="276" w:lineRule="auto"/>
-        <w:rPr>
-          <w:color w:val="000000"/>
-        </w:rPr>
-      </w:pPr>
-    </w:p>
-    <w:p>
-      <w:pPr>
-        <w:pBdr>
-          <w:top w:val="nil"/>
-          <w:left w:val="nil"/>
-          <w:bottom w:val="nil"/>
-          <w:right w:val="nil"/>
-          <w:between w:val="nil"/>
-        </w:pBdr>
-        <w:spacing w:line="276" w:lineRule="auto"/>
-        <w:rPr>
-          <w:color w:val="000000"/>
-        </w:rPr>
-      </w:pPr>
-    </w:p>
-    <w:p>
-      <w:pPr>
-        <w:pBdr>
-          <w:top w:val="nil"/>
-          <w:left w:val="nil"/>
-          <w:bottom w:val="nil"/>
-          <w:right w:val="nil"/>
-          <w:between w:val="nil"/>
-        </w:pBdr>
-        <w:spacing w:line="276" w:lineRule="auto"/>
-        <w:rPr>
-          <w:color w:val="000000"/>
-        </w:rPr>
-      </w:pPr>
     </w:p>
     <w:p>
       <w:pPr>
@@ -2547,10 +2727,10 @@
         </w:rPr>
         <w:t xml:space="preserve">| Email: </w:t>
       </w:r>
-      <w:hyperlink r:id="rId9" w:history="1">
+      <w:hyperlink r:id="rId11" w:history="1">
         <w:r>
           <w:rPr>
-            <w:rStyle w:val="Hyperlink"/>
+            <w:rStyle w:val="Lienhypertexte"/>
             <w:lang w:val="fr-CA"/>
           </w:rPr>
           <w:t>ippc2001@usherbrooke.ca</w:t>
@@ -2583,19 +2763,194 @@
         </w:rPr>
         <w:t xml:space="preserve">: </w:t>
       </w:r>
-      <w:r>
-        <w:rPr>
-          <w:bCs/>
-          <w:lang w:val="fr-CA"/>
-        </w:rPr>
-        <w:t>CharlesOIpperciel.github.io</w:t>
-      </w:r>
+      <w:hyperlink r:id="rId12" w:history="1">
+        <w:r>
+          <w:rPr>
+            <w:rStyle w:val="Lienhypertexte"/>
+            <w:bCs/>
+            <w:lang w:val="fr-CA"/>
+          </w:rPr>
+          <w:t>CharlesOIpperciel.github.io</w:t>
+        </w:r>
+      </w:hyperlink>
+    </w:p>
+    <w:p>
+      <w:pPr>
+        <w:spacing w:line="276" w:lineRule="auto"/>
+        <w:jc w:val="center"/>
+        <w:rPr>
+          <w:bCs/>
+          <w:lang w:val="en-CA"/>
+        </w:rPr>
+      </w:pPr>
+      <w:r>
+        <w:rPr>
+          <w:b/>
+          <w:lang w:val="en-CA"/>
+        </w:rPr>
+        <w:t xml:space="preserve">LinkedIn: </w:t>
+      </w:r>
+      <w:hyperlink r:id="rId13" w:history="1">
+        <w:r>
+          <w:rPr>
+            <w:rStyle w:val="Lienhypertexte"/>
+            <w:bCs/>
+            <w:u w:val="none"/>
+            <w:lang w:val="en-CA"/>
+          </w:rPr>
+          <w:t>linkedin.com/in/</w:t>
+        </w:r>
+        <w:proofErr w:type="spellStart"/>
+        <w:r>
+          <w:rPr>
+            <w:rStyle w:val="Lienhypertexte"/>
+            <w:bCs/>
+            <w:u w:val="none"/>
+            <w:lang w:val="en-CA"/>
+          </w:rPr>
+          <w:t>coipp</w:t>
+        </w:r>
+        <w:proofErr w:type="spellEnd"/>
+      </w:hyperlink>
     </w:p>
     <w:p>
       <w:pPr>
         <w:spacing w:line="240" w:lineRule="auto"/>
         <w:jc w:val="center"/>
         <w:rPr>
+          <w:bCs/>
+          <w:lang w:val="en-CA"/>
+        </w:rPr>
+      </w:pPr>
+    </w:p>
+    <w:p>
+      <w:pPr>
+        <w:pBdr>
+          <w:bottom w:val="single" w:sz="12" w:space="1" w:color="000000"/>
+        </w:pBdr>
+        <w:spacing w:line="276" w:lineRule="auto"/>
+        <w:rPr>
+          <w:b/>
+        </w:rPr>
+      </w:pPr>
+      <w:r>
+        <w:rPr>
+          <w:b/>
+        </w:rPr>
+        <w:t>About Me</w:t>
+      </w:r>
+    </w:p>
+    <w:p>
+      <w:pPr>
+        <w:spacing w:line="276" w:lineRule="auto"/>
+      </w:pPr>
+    </w:p>
+    <w:p>
+      <w:pPr>
+        <w:pStyle w:val="Paragraphedeliste"/>
+        <w:numPr>
+          <w:ilvl w:val="0"/>
+          <w:numId w:val="13"/>
+        </w:numPr>
+        <w:spacing w:line="240" w:lineRule="auto"/>
+        <w:jc w:val="both"/>
+        <w:rPr>
+          <w:b/>
+          <w:lang w:val="fr-CA"/>
+        </w:rPr>
+      </w:pPr>
+      <w:r>
+        <w:rPr>
+          <w:bCs/>
+          <w:lang w:val="fr-CA"/>
+        </w:rPr>
+        <w:t>Je</w:t>
+      </w:r>
+      <w:r>
+        <w:rPr>
+          <w:bCs/>
+          <w:lang w:val="fr-CA"/>
+        </w:rPr>
+        <w:t xml:space="preserve"> suis un développeur </w:t>
+      </w:r>
+      <w:r>
+        <w:rPr>
+          <w:bCs/>
+          <w:lang w:val="fr-CA"/>
+        </w:rPr>
+        <w:t>full stack</w:t>
+      </w:r>
+      <w:r>
+        <w:rPr>
+          <w:bCs/>
+          <w:lang w:val="fr-CA"/>
+        </w:rPr>
+        <w:t xml:space="preserve"> passionné avec une solide expérience pratique dans la création d'applications logicielles évolutives.</w:t>
+      </w:r>
+    </w:p>
+    <w:p>
+      <w:pPr>
+        <w:pStyle w:val="Paragraphedeliste"/>
+        <w:numPr>
+          <w:ilvl w:val="0"/>
+          <w:numId w:val="13"/>
+        </w:numPr>
+        <w:spacing w:line="240" w:lineRule="auto"/>
+        <w:jc w:val="both"/>
+        <w:rPr>
+          <w:b/>
+          <w:lang w:val="fr-CA"/>
+        </w:rPr>
+      </w:pPr>
+      <w:r>
+        <w:rPr>
+          <w:bCs/>
+          <w:lang w:val="fr-CA"/>
+        </w:rPr>
+        <w:t xml:space="preserve"> J'ai eu l'opportunité de travailler dans des environnements variés, allant de projets open source à de grandes entreprises, où j'ai contribué tant au développement frontend qu'au backend. </w:t>
+      </w:r>
+    </w:p>
+    <w:p>
+      <w:pPr>
+        <w:pStyle w:val="Paragraphedeliste"/>
+        <w:numPr>
+          <w:ilvl w:val="0"/>
+          <w:numId w:val="13"/>
+        </w:numPr>
+        <w:spacing w:line="240" w:lineRule="auto"/>
+        <w:jc w:val="both"/>
+        <w:rPr>
+          <w:b/>
+          <w:lang w:val="fr-CA"/>
+        </w:rPr>
+      </w:pPr>
+      <w:r>
+        <w:rPr>
+          <w:bCs/>
+          <w:lang w:val="fr-CA"/>
+        </w:rPr>
+        <w:t xml:space="preserve">J'aime particulièrement résoudre des problèmes complexes et je suis à la recherche d'un poste à temps plein qui me permettra de continuer à progresser et à apporter </w:t>
+      </w:r>
+      <w:r>
+        <w:rPr>
+          <w:bCs/>
+          <w:lang w:val="fr-CA"/>
+        </w:rPr>
+        <w:t>des solutions impactantees</w:t>
+      </w:r>
+      <w:r>
+        <w:rPr>
+          <w:bCs/>
+          <w:lang w:val="fr-CA"/>
+        </w:rPr>
+        <w:t xml:space="preserve"> sur divers problèmes informatiques.</w:t>
+      </w:r>
+    </w:p>
+    <w:p>
+      <w:pPr>
+        <w:spacing w:line="240" w:lineRule="auto"/>
+        <w:jc w:val="center"/>
+        <w:rPr>
           <w:b/>
           <w:lang w:val="fr-CA"/>
         </w:rPr>
@@ -2666,11 +3021,148 @@
         <w:rPr>
           <w:lang w:val="fr-CA"/>
         </w:rPr>
+        <w:t xml:space="preserve">     </w:t>
+      </w:r>
+      <w:r>
+        <w:rPr>
+          <w:lang w:val="fr-CA"/>
+        </w:rPr>
+        <w:tab/>
+        <w:t xml:space="preserve">  </w:t>
+      </w:r>
+      <w:r>
+        <w:rPr>
+          <w:lang w:val="fr-CA"/>
+        </w:rPr>
+        <w:t xml:space="preserve">      </w:t>
+      </w:r>
+      <w:r>
+        <w:rPr>
+          <w:lang w:val="fr-CA"/>
+        </w:rPr>
+        <w:t xml:space="preserve"> Baccalauréat en informatique</w:t>
+      </w:r>
+      <w:r>
+        <w:rPr>
+          <w:lang w:val="fr-CA"/>
+        </w:rPr>
+        <w:t xml:space="preserve"> régime coopératif</w:t>
+      </w:r>
+    </w:p>
+    <w:p>
+      <w:pPr>
+        <w:pBdr>
+          <w:bottom w:val="single" w:sz="6" w:space="1" w:color="000000"/>
+        </w:pBdr>
+        <w:spacing w:line="240" w:lineRule="auto"/>
+        <w:rPr>
+          <w:lang w:val="fr-CA"/>
+        </w:rPr>
+      </w:pPr>
+      <w:r>
+        <w:rPr>
+          <w:lang w:val="fr-CA"/>
+        </w:rPr>
+        <w:t xml:space="preserve">GPA: </w:t>
+      </w:r>
+      <w:r>
+        <w:rPr>
+          <w:b/>
+          <w:lang w:val="fr-CA"/>
+        </w:rPr>
+        <w:t>3.</w:t>
+      </w:r>
+      <w:r>
+        <w:rPr>
+          <w:b/>
+          <w:lang w:val="fr-CA"/>
+        </w:rPr>
+        <w:t>88</w:t>
+      </w:r>
+      <w:r>
+        <w:rPr>
+          <w:b/>
+          <w:lang w:val="fr-CA"/>
+        </w:rPr>
+        <w:t xml:space="preserve"> / 4.30 </w:t>
+      </w:r>
+      <w:r>
+        <w:rPr>
+          <w:bCs/>
+          <w:lang w:val="fr-CA"/>
+        </w:rPr>
+        <w:t>(Année courante)</w:t>
+      </w:r>
+      <w:r>
+        <w:rPr>
+          <w:b/>
+          <w:lang w:val="fr-CA"/>
+        </w:rPr>
+        <w:t xml:space="preserve"> </w:t>
+      </w:r>
+      <w:r>
+        <w:rPr>
+          <w:b/>
+          <w:lang w:val="fr-CA"/>
+        </w:rPr>
+        <w:tab/>
+      </w:r>
+      <w:r>
+        <w:rPr>
+          <w:b/>
+          <w:lang w:val="fr-CA"/>
+        </w:rPr>
+        <w:tab/>
+      </w:r>
+      <w:r>
+        <w:rPr>
+          <w:b/>
+          <w:lang w:val="fr-CA"/>
+        </w:rPr>
+        <w:tab/>
+      </w:r>
+      <w:r>
+        <w:rPr>
+          <w:b/>
+          <w:lang w:val="fr-CA"/>
+        </w:rPr>
         <w:tab/>
         <w:t xml:space="preserve"> </w:t>
       </w:r>
       <w:r>
         <w:rPr>
+          <w:b/>
+          <w:lang w:val="fr-CA"/>
+        </w:rPr>
+        <w:tab/>
+        <w:t xml:space="preserve">                    </w:t>
+      </w:r>
+      <w:r>
+        <w:rPr>
+          <w:b/>
+          <w:lang w:val="fr-CA"/>
+        </w:rPr>
+        <w:t xml:space="preserve"> </w:t>
+      </w:r>
+      <w:r>
+        <w:rPr>
+          <w:b/>
+          <w:lang w:val="fr-CA"/>
+        </w:rPr>
+        <w:t xml:space="preserve"> </w:t>
+      </w:r>
+      <w:r>
+        <w:rPr>
+          <w:i/>
+          <w:iCs/>
+          <w:lang w:val="fr-CA"/>
+        </w:rPr>
+        <w:tab/>
+      </w:r>
+      <w:r>
+        <w:rPr>
+          <w:i/>
+          <w:iCs/>
           <w:lang w:val="fr-CA"/>
         </w:rPr>
         <w:tab/>
@@ -2678,127 +3170,11 @@
       </w:r>
       <w:r>
         <w:rPr>
-          <w:lang w:val="fr-CA"/>
-        </w:rPr>
-        <w:tab/>
-      </w:r>
-      <w:r>
-        <w:rPr>
-          <w:lang w:val="fr-CA"/>
-        </w:rPr>
-        <w:tab/>
-        <w:t xml:space="preserve">   Baccalauréat en informatique</w:t>
-      </w:r>
-    </w:p>
-    <w:p>
-      <w:pPr>
-        <w:pBdr>
-          <w:bottom w:val="single" w:sz="6" w:space="1" w:color="000000"/>
-        </w:pBdr>
-        <w:spacing w:line="240" w:lineRule="auto"/>
-        <w:rPr>
-          <w:lang w:val="fr-CA"/>
-        </w:rPr>
-      </w:pPr>
-      <w:r>
-        <w:rPr>
-          <w:lang w:val="fr-CA"/>
-        </w:rPr>
-        <w:t xml:space="preserve">GPA: </w:t>
-      </w:r>
-      <w:r>
-        <w:rPr>
-          <w:b/>
-          <w:lang w:val="fr-CA"/>
-        </w:rPr>
-        <w:t>3.</w:t>
-      </w:r>
-      <w:r>
-        <w:rPr>
-          <w:b/>
-          <w:lang w:val="fr-CA"/>
-        </w:rPr>
-        <w:t>88</w:t>
-      </w:r>
-      <w:r>
-        <w:rPr>
-          <w:b/>
-          <w:lang w:val="fr-CA"/>
-        </w:rPr>
-        <w:t xml:space="preserve"> / 4.30 </w:t>
-      </w:r>
-      <w:r>
-        <w:rPr>
-          <w:bCs/>
-          <w:lang w:val="fr-CA"/>
-        </w:rPr>
-        <w:t>(Année courante)</w:t>
-      </w:r>
-      <w:r>
-        <w:rPr>
-          <w:b/>
-          <w:lang w:val="fr-CA"/>
-        </w:rPr>
-        <w:t xml:space="preserve"> </w:t>
-      </w:r>
-      <w:r>
-        <w:rPr>
-          <w:b/>
-          <w:lang w:val="fr-CA"/>
-        </w:rPr>
-        <w:tab/>
-      </w:r>
-      <w:r>
-        <w:rPr>
-          <w:b/>
-          <w:lang w:val="fr-CA"/>
-        </w:rPr>
-        <w:tab/>
-      </w:r>
-      <w:r>
-        <w:rPr>
-          <w:b/>
-          <w:lang w:val="fr-CA"/>
-        </w:rPr>
-        <w:tab/>
-      </w:r>
-      <w:r>
-        <w:rPr>
-          <w:b/>
-          <w:lang w:val="fr-CA"/>
-        </w:rPr>
-        <w:tab/>
-        <w:t xml:space="preserve"> </w:t>
-      </w:r>
-      <w:r>
-        <w:rPr>
-          <w:b/>
-          <w:lang w:val="fr-CA"/>
-        </w:rPr>
-        <w:tab/>
-        <w:t xml:space="preserve">                    </w:t>
-      </w:r>
-      <w:r>
-        <w:rPr>
-          <w:b/>
-          <w:lang w:val="fr-CA"/>
-        </w:rPr>
-        <w:t xml:space="preserve"> </w:t>
-      </w:r>
-      <w:r>
-        <w:rPr>
-          <w:b/>
-          <w:lang w:val="fr-CA"/>
-        </w:rPr>
-        <w:t xml:space="preserve"> </w:t>
-      </w:r>
-      <w:r>
-        <w:rPr>
           <w:i/>
           <w:iCs/>
           <w:lang w:val="fr-CA"/>
         </w:rPr>
-        <w:t>Janvier 2022 - Juin 2025</w:t>
+        <w:t>2022 - 2025</w:t>
       </w:r>
     </w:p>
     <w:p>
@@ -2858,37 +3234,25 @@
           <w:lang w:val="fr-CA"/>
         </w:rPr>
         <w:tab/>
-      </w:r>
-      <w:r>
-        <w:rPr>
-          <w:lang w:val="fr-CA"/>
-        </w:rPr>
-        <w:tab/>
-      </w:r>
-      <w:r>
-        <w:rPr>
-          <w:lang w:val="fr-CA"/>
-        </w:rPr>
-        <w:t xml:space="preserve">           </w:t>
-      </w:r>
-      <w:r>
-        <w:rPr>
-          <w:lang w:val="fr-CA"/>
-        </w:rPr>
-        <w:tab/>
-      </w:r>
-      <w:r>
-        <w:rPr>
-          <w:lang w:val="fr-CA"/>
-        </w:rPr>
-        <w:tab/>
-        <w:t xml:space="preserve">     Baccalauréat en administration des affaires</w:t>
+        <w:t xml:space="preserve">      </w:t>
+      </w:r>
+      <w:r>
+        <w:rPr>
+          <w:lang w:val="fr-CA"/>
+        </w:rPr>
+        <w:t xml:space="preserve">    Baccalauréat en administration des affaires</w:t>
       </w:r>
       <w:r>
         <w:rPr>
           <w:lang w:val="fr-CA"/>
         </w:rPr>
         <w:t xml:space="preserve"> </w:t>
+      </w:r>
+      <w:r>
+        <w:rPr>
+          <w:lang w:val="fr-CA"/>
+        </w:rPr>
+        <w:t>(majeure de 2 ans)</w:t>
       </w:r>
     </w:p>
     <w:p>
@@ -2980,11 +3344,33 @@
       </w:r>
       <w:r>
         <w:rPr>
+          <w:b/>
+          <w:lang w:val="fr-CA"/>
+        </w:rPr>
+        <w:tab/>
+      </w:r>
+      <w:r>
+        <w:rPr>
+          <w:b/>
+          <w:lang w:val="fr-CA"/>
+        </w:rPr>
+        <w:tab/>
+      </w:r>
+      <w:r>
+        <w:rPr>
+          <w:b/>
+          <w:lang w:val="fr-CA"/>
+        </w:rPr>
+        <w:tab/>
+        <w:t xml:space="preserve">       </w:t>
+      </w:r>
+      <w:r>
+        <w:rPr>
           <w:i/>
           <w:iCs/>
           <w:lang w:val="fr-CA"/>
         </w:rPr>
-        <w:t>Septembre 2019 - Décembre 2021</w:t>
+        <w:t>2019 - 2021</w:t>
       </w:r>
     </w:p>
     <w:p>
@@ -3260,7 +3646,14 @@
           <w:b/>
           <w:lang w:val="fr-CA"/>
         </w:rPr>
-        <w:t>Expériences de travail</w:t>
+        <w:t xml:space="preserve">Expériences </w:t>
+      </w:r>
+      <w:r>
+        <w:rPr>
+          <w:b/>
+          <w:lang w:val="fr-CA"/>
+        </w:rPr>
+        <w:t>professionnelles</w:t>
       </w:r>
     </w:p>
     <w:p>
@@ -3499,23 +3892,7 @@
           <w:color w:val="000000"/>
           <w:lang w:val="fr-CA"/>
         </w:rPr>
-        <w:t xml:space="preserve">, une plateforme open-source pour intégrer l’IA dans le domaine de la santé. Amélioration des outils d’apprentissage automatique existants et développement de nouvelles fonctionnalités pour </w:t>
-      </w:r>
-      <w:proofErr w:type="spellStart"/>
-      <w:r>
-        <w:rPr>
-          <w:color w:val="000000"/>
-          <w:lang w:val="fr-CA"/>
-        </w:rPr>
-        <w:t>MEDomicsLab</w:t>
-      </w:r>
-      <w:proofErr w:type="spellEnd"/>
-      <w:r>
-        <w:rPr>
-          <w:color w:val="000000"/>
-          <w:lang w:val="fr-CA"/>
-        </w:rPr>
-        <w:t>.</w:t>
+        <w:t xml:space="preserve">, une plateforme open-source pour intégrer l’IA dans le domaine de la santé. </w:t>
       </w:r>
     </w:p>
     <w:p>
@@ -3539,35 +3916,26 @@
       </w:pPr>
       <w:r>
         <w:rPr>
-          <w:lang w:val="fr-CA"/>
-        </w:rPr>
-        <w:t>J'ai amélioré la scalabilité de la plateforme pour accueillir le volume croissant de données de santé.</w:t>
-      </w:r>
-      <w:r>
-        <w:rPr>
-          <w:lang w:val="fr-CA"/>
-        </w:rPr>
-        <w:t xml:space="preserve"> </w:t>
-      </w:r>
-      <w:r>
-        <w:rPr>
-          <w:lang w:val="fr-CA"/>
-        </w:rPr>
-        <w:t xml:space="preserve">J'ai mis en place MongoDB comme solution de base de données pour le projet. De plus, j'ai contribué au développement tant du frontend que du backend : en améliorant l'interface utilisateur avec </w:t>
+          <w:color w:val="000000"/>
+          <w:lang w:val="fr-CA"/>
+        </w:rPr>
+        <w:t xml:space="preserve">Amélioration des outils d’apprentissage automatique existants et développement de nouvelles fonctionnalités pour </w:t>
       </w:r>
       <w:proofErr w:type="spellStart"/>
       <w:r>
         <w:rPr>
-          <w:lang w:val="fr-CA"/>
-        </w:rPr>
-        <w:t>ReactJS</w:t>
+          <w:color w:val="000000"/>
+          <w:lang w:val="fr-CA"/>
+        </w:rPr>
+        <w:t>MEDomicsLab</w:t>
       </w:r>
       <w:proofErr w:type="spellEnd"/>
       <w:r>
         <w:rPr>
-          <w:lang w:val="fr-CA"/>
-        </w:rPr>
-        <w:t xml:space="preserve"> et en refactorisant et développant de nouveaux scripts Python pour assurer une communication efficace avec la nouvelle base de données.</w:t>
+          <w:color w:val="000000"/>
+          <w:lang w:val="fr-CA"/>
+        </w:rPr>
+        <w:t>.</w:t>
       </w:r>
     </w:p>
     <w:p>
@@ -3593,6 +3961,116 @@
         <w:rPr>
           <w:lang w:val="fr-CA"/>
         </w:rPr>
+        <w:t>J'ai amélioré la scalabilité de la plateforme pour accueillir le volume croissant de données de santé.</w:t>
+      </w:r>
+      <w:r>
+        <w:rPr>
+          <w:lang w:val="fr-CA"/>
+        </w:rPr>
+        <w:t xml:space="preserve"> </w:t>
+      </w:r>
+    </w:p>
+    <w:p>
+      <w:pPr>
+        <w:numPr>
+          <w:ilvl w:val="0"/>
+          <w:numId w:val="9"/>
+        </w:numPr>
+        <w:pBdr>
+          <w:top w:val="nil"/>
+          <w:left w:val="nil"/>
+          <w:bottom w:val="nil"/>
+          <w:right w:val="nil"/>
+          <w:between w:val="nil"/>
+        </w:pBdr>
+        <w:spacing w:line="240" w:lineRule="auto"/>
+        <w:jc w:val="both"/>
+        <w:rPr>
+          <w:lang w:val="fr-CA"/>
+        </w:rPr>
+      </w:pPr>
+      <w:r>
+        <w:rPr>
+          <w:lang w:val="fr-CA"/>
+        </w:rPr>
+        <w:t>J'ai mis en place MongoDB comme solution de base de données pour le projet</w:t>
+      </w:r>
+      <w:r>
+        <w:rPr>
+          <w:lang w:val="fr-CA"/>
+        </w:rPr>
+        <w:t xml:space="preserve">. </w:t>
+      </w:r>
+    </w:p>
+    <w:p>
+      <w:pPr>
+        <w:numPr>
+          <w:ilvl w:val="0"/>
+          <w:numId w:val="9"/>
+        </w:numPr>
+        <w:pBdr>
+          <w:top w:val="nil"/>
+          <w:left w:val="nil"/>
+          <w:bottom w:val="nil"/>
+          <w:right w:val="nil"/>
+          <w:between w:val="nil"/>
+        </w:pBdr>
+        <w:spacing w:line="240" w:lineRule="auto"/>
+        <w:jc w:val="both"/>
+        <w:rPr>
+          <w:lang w:val="fr-CA"/>
+        </w:rPr>
+      </w:pPr>
+      <w:r>
+        <w:rPr>
+          <w:lang w:val="fr-CA"/>
+        </w:rPr>
+        <w:t>J</w:t>
+      </w:r>
+      <w:r>
+        <w:rPr>
+          <w:lang w:val="fr-CA"/>
+        </w:rPr>
+        <w:t xml:space="preserve">'ai contribué au développement tant du frontend que du backend : en améliorant l'interface utilisateur avec </w:t>
+      </w:r>
+      <w:proofErr w:type="spellStart"/>
+      <w:r>
+        <w:rPr>
+          <w:lang w:val="fr-CA"/>
+        </w:rPr>
+        <w:t>ReactJS</w:t>
+      </w:r>
+      <w:proofErr w:type="spellEnd"/>
+      <w:r>
+        <w:rPr>
+          <w:lang w:val="fr-CA"/>
+        </w:rPr>
+        <w:t xml:space="preserve"> et en refactorisant et développant de nouveaux scripts Python pour assurer une communication efficace avec la nouvelle base de données.</w:t>
+      </w:r>
+    </w:p>
+    <w:p>
+      <w:pPr>
+        <w:numPr>
+          <w:ilvl w:val="0"/>
+          <w:numId w:val="9"/>
+        </w:numPr>
+        <w:pBdr>
+          <w:top w:val="nil"/>
+          <w:left w:val="nil"/>
+          <w:bottom w:val="nil"/>
+          <w:right w:val="nil"/>
+          <w:between w:val="nil"/>
+        </w:pBdr>
+        <w:spacing w:line="240" w:lineRule="auto"/>
+        <w:jc w:val="both"/>
+        <w:rPr>
+          <w:lang w:val="fr-CA"/>
+        </w:rPr>
+      </w:pPr>
+      <w:r>
+        <w:rPr>
+          <w:lang w:val="fr-CA"/>
+        </w:rPr>
         <w:t xml:space="preserve">Technologies utilisées : </w:t>
       </w:r>
       <w:r>
@@ -3905,35 +4383,19 @@
         <w:rPr>
           <w:lang w:val="fr-CA"/>
         </w:rPr>
-        <w:t xml:space="preserve">J'ai intégré </w:t>
-      </w:r>
-      <w:proofErr w:type="spellStart"/>
-      <w:r>
-        <w:rPr>
-          <w:lang w:val="fr-CA"/>
-        </w:rPr>
-        <w:t>Braintree</w:t>
-      </w:r>
-      <w:proofErr w:type="spellEnd"/>
-      <w:r>
-        <w:rPr>
-          <w:lang w:val="fr-CA"/>
-        </w:rPr>
-        <w:t xml:space="preserve"> comme nouveau logiciel de traitement des cartes de crédit et j'ai supprimé l'ancien système </w:t>
-      </w:r>
-      <w:proofErr w:type="spellStart"/>
-      <w:r>
-        <w:rPr>
-          <w:lang w:val="fr-CA"/>
-        </w:rPr>
-        <w:t>Paysafe</w:t>
-      </w:r>
-      <w:proofErr w:type="spellEnd"/>
-      <w:r>
-        <w:rPr>
-          <w:lang w:val="fr-CA"/>
-        </w:rPr>
-        <w:t xml:space="preserve"> de l'application. Cela a impliqué de naviguer dans une base de code complexe principalement en C# pour mettre en œuvre avec succès le nouveau logiciel.</w:t>
+        <w:t>J'ai intégré Braintree</w:t>
+      </w:r>
+      <w:r>
+        <w:rPr>
+          <w:lang w:val="fr-CA"/>
+        </w:rPr>
+        <w:t xml:space="preserve"> dans le backend</w:t>
+      </w:r>
+      <w:r>
+        <w:rPr>
+          <w:lang w:val="fr-CA"/>
+        </w:rPr>
+        <w:t xml:space="preserve"> comme nouveau logiciel de traitement des cartes de crédit</w:t>
       </w:r>
     </w:p>
     <w:p>
@@ -3959,6 +4421,39 @@
         <w:rPr>
           <w:lang w:val="fr-CA"/>
         </w:rPr>
+        <w:lastRenderedPageBreak/>
+        <w:t>J</w:t>
+      </w:r>
+      <w:r>
+        <w:rPr>
+          <w:lang w:val="fr-CA"/>
+        </w:rPr>
+        <w:t>'ai supprimé l'ancien système Paysafe de l'application. Cela a impliqué de naviguer dans une base de code complexe principalement en C# pour mettre en œuvre avec succès le nouveau logiciel.</w:t>
+      </w:r>
+    </w:p>
+    <w:p>
+      <w:pPr>
+        <w:numPr>
+          <w:ilvl w:val="0"/>
+          <w:numId w:val="9"/>
+        </w:numPr>
+        <w:pBdr>
+          <w:top w:val="nil"/>
+          <w:left w:val="nil"/>
+          <w:bottom w:val="nil"/>
+          <w:right w:val="nil"/>
+          <w:between w:val="nil"/>
+        </w:pBdr>
+        <w:spacing w:line="240" w:lineRule="auto"/>
+        <w:jc w:val="both"/>
+        <w:rPr>
+          <w:lang w:val="fr-CA"/>
+        </w:rPr>
+      </w:pPr>
+      <w:r>
+        <w:rPr>
+          <w:lang w:val="fr-CA"/>
+        </w:rPr>
         <w:t xml:space="preserve">Technologies utilisées : </w:t>
       </w:r>
       <w:r>
@@ -3967,25 +4462,7 @@
           <w:bCs/>
           <w:lang w:val="fr-CA"/>
         </w:rPr>
-        <w:t xml:space="preserve">C#, .NET, Azure DevOps, </w:t>
-      </w:r>
-      <w:proofErr w:type="spellStart"/>
-      <w:r>
-        <w:rPr>
-          <w:b/>
-          <w:bCs/>
-          <w:lang w:val="fr-CA"/>
-        </w:rPr>
-        <w:t>Datadog</w:t>
-      </w:r>
-      <w:proofErr w:type="spellEnd"/>
-      <w:r>
-        <w:rPr>
-          <w:b/>
-          <w:bCs/>
-          <w:lang w:val="fr-CA"/>
-        </w:rPr>
-        <w:t>, Octopus, Git, MySQL.</w:t>
+        <w:t>C#, .NET, Azure DevOps, Datadog, Octopus, Git, MySQL.</w:t>
       </w:r>
     </w:p>
     <w:p>
@@ -4227,18 +4704,6 @@
         </w:rPr>
         <w:t xml:space="preserve"> </w:t>
       </w:r>
-      <w:r>
-        <w:rPr>
-          <w:lang w:val="fr-CA"/>
-        </w:rPr>
-        <w:t>Participation active aux efforts de transition digitale de l’entreprise</w:t>
-      </w:r>
-      <w:r>
-        <w:rPr>
-          <w:lang w:val="fr-CA"/>
-        </w:rPr>
-        <w:t xml:space="preserve"> en aidant à l’achat d’un ERP.</w:t>
-      </w:r>
     </w:p>
     <w:p>
       <w:pPr>
@@ -4263,6 +4728,38 @@
         <w:rPr>
           <w:lang w:val="fr-CA"/>
         </w:rPr>
+        <w:t>Participation active aux efforts de transition digitale de l’entreprise</w:t>
+      </w:r>
+      <w:r>
+        <w:rPr>
+          <w:lang w:val="fr-CA"/>
+        </w:rPr>
+        <w:t xml:space="preserve"> en aidant à l’achat d’un ERP.</w:t>
+      </w:r>
+    </w:p>
+    <w:p>
+      <w:pPr>
+        <w:numPr>
+          <w:ilvl w:val="0"/>
+          <w:numId w:val="1"/>
+        </w:numPr>
+        <w:pBdr>
+          <w:top w:val="nil"/>
+          <w:left w:val="nil"/>
+          <w:bottom w:val="nil"/>
+          <w:right w:val="nil"/>
+          <w:between w:val="nil"/>
+        </w:pBdr>
+        <w:spacing w:line="240" w:lineRule="auto"/>
+        <w:jc w:val="both"/>
+        <w:rPr>
+          <w:lang w:val="fr-CA"/>
+        </w:rPr>
+      </w:pPr>
+      <w:r>
+        <w:rPr>
+          <w:lang w:val="fr-CA"/>
+        </w:rPr>
         <w:t xml:space="preserve">Technologies utilisées : </w:t>
       </w:r>
       <w:r>
@@ -4358,7 +4855,6 @@
           <w:b/>
           <w:lang w:val="fr-CA"/>
         </w:rPr>
-        <w:lastRenderedPageBreak/>
         <w:t xml:space="preserve">Projets </w:t>
       </w:r>
       <w:r>
@@ -4367,7 +4863,23 @@
           <w:color w:val="808080" w:themeColor="background1" w:themeShade="80"/>
           <w:lang w:val="fr-CA"/>
         </w:rPr>
-        <w:t>(Explorez mon portfolio pour en savoir plus sur mes projets)</w:t>
+        <w:t xml:space="preserve">(Explorez mon </w:t>
+      </w:r>
+      <w:r>
+        <w:rPr>
+          <w:b/>
+          <w:color w:val="808080" w:themeColor="background1" w:themeShade="80"/>
+          <w:lang w:val="fr-CA"/>
+        </w:rPr>
+        <w:t>site web</w:t>
+      </w:r>
+      <w:r>
+        <w:rPr>
+          <w:b/>
+          <w:color w:val="808080" w:themeColor="background1" w:themeShade="80"/>
+          <w:lang w:val="fr-CA"/>
+        </w:rPr>
+        <w:t xml:space="preserve"> pour en savoir plus sur mes projets)</w:t>
       </w:r>
     </w:p>
     <w:p>
@@ -4508,13 +5020,6 @@
         </w:rPr>
         <w:t xml:space="preserve"> </w:t>
       </w:r>
-      <w:r>
-        <w:rPr>
-          <w:color w:val="000000"/>
-          <w:lang w:val="fr-CA"/>
-        </w:rPr>
-        <w:t>Tout le code est disponible sur mon GitHub et des démonstrations sont disponibles sur mon site web.</w:t>
-      </w:r>
     </w:p>
     <w:p>
       <w:pPr>
@@ -4536,19 +5041,10 @@
       </w:pPr>
       <w:r>
         <w:rPr>
-          <w:i/>
-          <w:iCs/>
-          <w:color w:val="000000"/>
-          <w:lang w:val="fr-CA"/>
-        </w:rPr>
-        <w:t>Coded Kingdoms</w:t>
-      </w:r>
-      <w:r>
-        <w:rPr>
-          <w:color w:val="000000"/>
-          <w:lang w:val="fr-CA"/>
-        </w:rPr>
-        <w:t xml:space="preserve"> est un jeu qui enseigne la programmation à travers un gameplay captivant.</w:t>
+          <w:color w:val="000000"/>
+          <w:lang w:val="fr-CA"/>
+        </w:rPr>
+        <w:t>Tout le code est disponible sur mon GitHub et des démonstrations sont disponibles sur mon site web.</w:t>
       </w:r>
     </w:p>
     <w:p>
@@ -4571,6 +5067,41 @@
       </w:pPr>
       <w:r>
         <w:rPr>
+          <w:i/>
+          <w:iCs/>
+          <w:color w:val="000000"/>
+          <w:lang w:val="fr-CA"/>
+        </w:rPr>
+        <w:t>Coded Kingdoms</w:t>
+      </w:r>
+      <w:r>
+        <w:rPr>
+          <w:color w:val="000000"/>
+          <w:lang w:val="fr-CA"/>
+        </w:rPr>
+        <w:t xml:space="preserve"> est un jeu qui enseigne la programmation à travers un gameplay captivant.</w:t>
+      </w:r>
+    </w:p>
+    <w:p>
+      <w:pPr>
+        <w:numPr>
+          <w:ilvl w:val="0"/>
+          <w:numId w:val="5"/>
+        </w:numPr>
+        <w:pBdr>
+          <w:top w:val="nil"/>
+          <w:left w:val="nil"/>
+          <w:bottom w:val="nil"/>
+          <w:right w:val="nil"/>
+          <w:between w:val="nil"/>
+        </w:pBdr>
+        <w:spacing w:line="240" w:lineRule="auto"/>
+        <w:rPr>
+          <w:lang w:val="fr-CA"/>
+        </w:rPr>
+      </w:pPr>
+      <w:r>
+        <w:rPr>
           <w:color w:val="000000"/>
           <w:lang w:val="fr-CA"/>
         </w:rPr>
@@ -4703,20 +5234,6 @@
         </w:rPr>
         <w:t>Collection de scripts conçus pour automatiser diverses tâches dans différents domaines. Différentes bibliothèques Python utilisées pour améliorer l’efficacité.</w:t>
       </w:r>
-      <w:r>
-        <w:rPr>
-          <w:color w:val="000000"/>
-          <w:lang w:val="fr-CA"/>
-        </w:rPr>
-        <w:t xml:space="preserve"> </w:t>
-      </w:r>
-      <w:r>
-        <w:rPr>
-          <w:color w:val="000000"/>
-          <w:lang w:val="fr-CA"/>
-        </w:rPr>
-        <w:t>Code sur GitHub.</w:t>
-      </w:r>
     </w:p>
     <w:p>
       <w:pPr>
@@ -4741,6 +5258,39 @@
           <w:color w:val="000000"/>
           <w:lang w:val="fr-CA"/>
         </w:rPr>
+        <w:t xml:space="preserve"> </w:t>
+      </w:r>
+      <w:r>
+        <w:rPr>
+          <w:color w:val="000000"/>
+          <w:lang w:val="fr-CA"/>
+        </w:rPr>
+        <w:t>Code sur GitHub.</w:t>
+      </w:r>
+    </w:p>
+    <w:p>
+      <w:pPr>
+        <w:numPr>
+          <w:ilvl w:val="0"/>
+          <w:numId w:val="6"/>
+        </w:numPr>
+        <w:pBdr>
+          <w:top w:val="nil"/>
+          <w:left w:val="nil"/>
+          <w:bottom w:val="nil"/>
+          <w:right w:val="nil"/>
+          <w:between w:val="nil"/>
+        </w:pBdr>
+        <w:spacing w:line="240" w:lineRule="auto"/>
+        <w:rPr>
+          <w:lang w:val="fr-CA"/>
+        </w:rPr>
+      </w:pPr>
+      <w:r>
+        <w:rPr>
+          <w:color w:val="000000"/>
+          <w:lang w:val="fr-CA"/>
+        </w:rPr>
         <w:t>Technologies u</w:t>
       </w:r>
       <w:r>
@@ -4872,27 +5422,7 @@
           <w:color w:val="000000"/>
           <w:lang w:val="fr-CA"/>
         </w:rPr>
-        <w:t xml:space="preserve"> &amp; Calc. </w:t>
-      </w:r>
-      <w:proofErr w:type="gramStart"/>
-      <w:r>
-        <w:rPr>
-          <w:b/>
-          <w:i/>
-          <w:color w:val="000000"/>
-          <w:lang w:val="fr-CA"/>
-        </w:rPr>
-        <w:t>de</w:t>
-      </w:r>
-      <w:proofErr w:type="gramEnd"/>
-      <w:r>
-        <w:rPr>
-          <w:b/>
-          <w:i/>
-          <w:color w:val="000000"/>
-          <w:lang w:val="fr-CA"/>
-        </w:rPr>
-        <w:t xml:space="preserve"> doses d’insuline</w:t>
+        <w:t xml:space="preserve"> &amp; Calc. de doses d’insuline</w:t>
       </w:r>
     </w:p>
     <w:p>
@@ -4918,14 +5448,7 @@
           <w:color w:val="000000"/>
           <w:lang w:val="fr-CA"/>
         </w:rPr>
-        <w:t>Recherche menée à l’Hôpital de Fleurimont à Sherbrooke, Québec, Canada. L’application permet aux enfants souffrant de douleurs chroniques d’exprimer leurs états émotionnels.</w:t>
-      </w:r>
-      <w:r>
-        <w:rPr>
-          <w:color w:val="000000"/>
-          <w:lang w:val="fr-CA"/>
-        </w:rPr>
-        <w:t xml:space="preserve"> Calculateur de doses d’insuline selon un régime pour un premier diagnostic de diabète type 1.</w:t>
+        <w:t xml:space="preserve">Recherche menée à l’Hôpital de Fleurimont à Sherbrooke, Québec, Canada. </w:t>
       </w:r>
     </w:p>
     <w:p>
@@ -4951,6 +5474,98 @@
           <w:color w:val="000000"/>
           <w:lang w:val="fr-CA"/>
         </w:rPr>
+        <w:t>L’application permet aux enfants souffrant de douleurs chroniques d’exprimer leurs états émotionnels.</w:t>
+      </w:r>
+      <w:r>
+        <w:rPr>
+          <w:color w:val="000000"/>
+          <w:lang w:val="fr-CA"/>
+        </w:rPr>
+        <w:t xml:space="preserve"> </w:t>
+      </w:r>
+    </w:p>
+    <w:p>
+      <w:pPr>
+        <w:numPr>
+          <w:ilvl w:val="0"/>
+          <w:numId w:val="7"/>
+        </w:numPr>
+        <w:pBdr>
+          <w:top w:val="nil"/>
+          <w:left w:val="nil"/>
+          <w:bottom w:val="nil"/>
+          <w:right w:val="nil"/>
+          <w:between w:val="nil"/>
+        </w:pBdr>
+        <w:spacing w:line="240" w:lineRule="auto"/>
+        <w:rPr>
+          <w:lang w:val="fr-CA"/>
+        </w:rPr>
+      </w:pPr>
+      <w:r>
+        <w:rPr>
+          <w:color w:val="000000"/>
+          <w:lang w:val="fr-CA"/>
+        </w:rPr>
+        <w:t>Calculateur de doses d’insuline selon un régime pour un premier diagnostic de diabète type</w:t>
+      </w:r>
+      <w:r>
+        <w:rPr>
+          <w:color w:val="000000"/>
+          <w:lang w:val="fr-CA"/>
+        </w:rPr>
+        <w:t>.</w:t>
+      </w:r>
+    </w:p>
+    <w:p>
+      <w:pPr>
+        <w:numPr>
+          <w:ilvl w:val="0"/>
+          <w:numId w:val="7"/>
+        </w:numPr>
+        <w:pBdr>
+          <w:top w:val="nil"/>
+          <w:left w:val="nil"/>
+          <w:bottom w:val="nil"/>
+          <w:right w:val="nil"/>
+          <w:between w:val="nil"/>
+        </w:pBdr>
+        <w:spacing w:line="240" w:lineRule="auto"/>
+        <w:rPr>
+          <w:lang w:val="fr-CA"/>
+        </w:rPr>
+      </w:pPr>
+      <w:r>
+        <w:rPr>
+          <w:color w:val="000000"/>
+          <w:lang w:val="fr-CA"/>
+        </w:rPr>
+        <w:t>L’application est déployée sur Firebase.</w:t>
+      </w:r>
+    </w:p>
+    <w:p>
+      <w:pPr>
+        <w:numPr>
+          <w:ilvl w:val="0"/>
+          <w:numId w:val="7"/>
+        </w:numPr>
+        <w:pBdr>
+          <w:top w:val="nil"/>
+          <w:left w:val="nil"/>
+          <w:bottom w:val="nil"/>
+          <w:right w:val="nil"/>
+          <w:between w:val="nil"/>
+        </w:pBdr>
+        <w:spacing w:line="240" w:lineRule="auto"/>
+        <w:rPr>
+          <w:lang w:val="fr-CA"/>
+        </w:rPr>
+      </w:pPr>
+      <w:r>
+        <w:rPr>
+          <w:color w:val="000000"/>
+          <w:lang w:val="fr-CA"/>
+        </w:rPr>
         <w:t>Technologies u</w:t>
       </w:r>
       <w:r>
@@ -4974,8 +5589,19 @@
           <w:color w:val="000000"/>
           <w:lang w:val="fr-CA"/>
         </w:rPr>
-        <w:t xml:space="preserve"> React</w:t>
-      </w:r>
+        <w:t xml:space="preserve"> </w:t>
+      </w:r>
+      <w:proofErr w:type="spellStart"/>
+      <w:r>
+        <w:rPr>
+          <w:b/>
+          <w:bCs/>
+          <w:color w:val="000000"/>
+          <w:lang w:val="fr-CA"/>
+        </w:rPr>
+        <w:t>React</w:t>
+      </w:r>
+      <w:proofErr w:type="spellEnd"/>
       <w:r>
         <w:rPr>
           <w:b/>
@@ -4992,7 +5618,25 @@
           <w:color w:val="000000"/>
           <w:lang w:val="fr-CA"/>
         </w:rPr>
-        <w:t>, Git.</w:t>
+        <w:t xml:space="preserve">, </w:t>
+      </w:r>
+      <w:r>
+        <w:rPr>
+          <w:b/>
+          <w:bCs/>
+          <w:color w:val="000000"/>
+          <w:lang w:val="fr-CA"/>
+        </w:rPr>
+        <w:t xml:space="preserve">Firebase, </w:t>
+      </w:r>
+      <w:r>
+        <w:rPr>
+          <w:b/>
+          <w:bCs/>
+          <w:color w:val="000000"/>
+          <w:lang w:val="fr-CA"/>
+        </w:rPr>
+        <w:t>Git.</w:t>
       </w:r>
     </w:p>
     <w:p>
@@ -5393,6 +6037,232 @@
     </w:lvl>
   </w:abstractNum>
   <w:abstractNum w:abstractNumId="1" w15:restartNumberingAfterBreak="0">
+    <w:nsid w:val="25E02CA9"/>
+    <w:multiLevelType w:val="hybridMultilevel"/>
+    <w:tmpl w:val="224299B8"/>
+    <w:lvl w:ilvl="0" w:tplc="10090001">
+      <w:start w:val="1"/>
+      <w:numFmt w:val="bullet"/>
+      <w:lvlText w:val=""/>
+      <w:lvlJc w:val="left"/>
+      <w:pPr>
+        <w:ind w:left="720" w:hanging="360"/>
+      </w:pPr>
+      <w:rPr>
+        <w:rFonts w:ascii="Symbol" w:hAnsi="Symbol" w:hint="default"/>
+      </w:rPr>
+    </w:lvl>
+    <w:lvl w:ilvl="1" w:tplc="10090003" w:tentative="1">
+      <w:start w:val="1"/>
+      <w:numFmt w:val="bullet"/>
+      <w:lvlText w:val="o"/>
+      <w:lvlJc w:val="left"/>
+      <w:pPr>
+        <w:ind w:left="1440" w:hanging="360"/>
+      </w:pPr>
+      <w:rPr>
+        <w:rFonts w:ascii="Courier New" w:hAnsi="Courier New" w:cs="Courier New" w:hint="default"/>
+      </w:rPr>
+    </w:lvl>
+    <w:lvl w:ilvl="2" w:tplc="10090005" w:tentative="1">
+      <w:start w:val="1"/>
+      <w:numFmt w:val="bullet"/>
+      <w:lvlText w:val=""/>
+      <w:lvlJc w:val="left"/>
+      <w:pPr>
+        <w:ind w:left="2160" w:hanging="360"/>
+      </w:pPr>
+      <w:rPr>
+        <w:rFonts w:ascii="Wingdings" w:hAnsi="Wingdings" w:hint="default"/>
+      </w:rPr>
+    </w:lvl>
+    <w:lvl w:ilvl="3" w:tplc="10090001" w:tentative="1">
+      <w:start w:val="1"/>
+      <w:numFmt w:val="bullet"/>
+      <w:lvlText w:val=""/>
+      <w:lvlJc w:val="left"/>
+      <w:pPr>
+        <w:ind w:left="2880" w:hanging="360"/>
+      </w:pPr>
+      <w:rPr>
+        <w:rFonts w:ascii="Symbol" w:hAnsi="Symbol" w:hint="default"/>
+      </w:rPr>
+    </w:lvl>
+    <w:lvl w:ilvl="4" w:tplc="10090003" w:tentative="1">
+      <w:start w:val="1"/>
+      <w:numFmt w:val="bullet"/>
+      <w:lvlText w:val="o"/>
+      <w:lvlJc w:val="left"/>
+      <w:pPr>
+        <w:ind w:left="3600" w:hanging="360"/>
+      </w:pPr>
+      <w:rPr>
+        <w:rFonts w:ascii="Courier New" w:hAnsi="Courier New" w:cs="Courier New" w:hint="default"/>
+      </w:rPr>
+    </w:lvl>
+    <w:lvl w:ilvl="5" w:tplc="10090005" w:tentative="1">
+      <w:start w:val="1"/>
+      <w:numFmt w:val="bullet"/>
+      <w:lvlText w:val=""/>
+      <w:lvlJc w:val="left"/>
+      <w:pPr>
+        <w:ind w:left="4320" w:hanging="360"/>
+      </w:pPr>
+      <w:rPr>
+        <w:rFonts w:ascii="Wingdings" w:hAnsi="Wingdings" w:hint="default"/>
+      </w:rPr>
+    </w:lvl>
+    <w:lvl w:ilvl="6" w:tplc="10090001" w:tentative="1">
+      <w:start w:val="1"/>
+      <w:numFmt w:val="bullet"/>
+      <w:lvlText w:val=""/>
+      <w:lvlJc w:val="left"/>
+      <w:pPr>
+        <w:ind w:left="5040" w:hanging="360"/>
+      </w:pPr>
+      <w:rPr>
+        <w:rFonts w:ascii="Symbol" w:hAnsi="Symbol" w:hint="default"/>
+      </w:rPr>
+    </w:lvl>
+    <w:lvl w:ilvl="7" w:tplc="10090003" w:tentative="1">
+      <w:start w:val="1"/>
+      <w:numFmt w:val="bullet"/>
+      <w:lvlText w:val="o"/>
+      <w:lvlJc w:val="left"/>
+      <w:pPr>
+        <w:ind w:left="5760" w:hanging="360"/>
+      </w:pPr>
+      <w:rPr>
+        <w:rFonts w:ascii="Courier New" w:hAnsi="Courier New" w:cs="Courier New" w:hint="default"/>
+      </w:rPr>
+    </w:lvl>
+    <w:lvl w:ilvl="8" w:tplc="10090005" w:tentative="1">
+      <w:start w:val="1"/>
+      <w:numFmt w:val="bullet"/>
+      <w:lvlText w:val=""/>
+      <w:lvlJc w:val="left"/>
+      <w:pPr>
+        <w:ind w:left="6480" w:hanging="360"/>
+      </w:pPr>
+      <w:rPr>
+        <w:rFonts w:ascii="Wingdings" w:hAnsi="Wingdings" w:hint="default"/>
+      </w:rPr>
+    </w:lvl>
+  </w:abstractNum>
+  <w:abstractNum w:abstractNumId="2" w15:restartNumberingAfterBreak="0">
+    <w:nsid w:val="36504DA7"/>
+    <w:multiLevelType w:val="hybridMultilevel"/>
+    <w:tmpl w:val="7E92330E"/>
+    <w:lvl w:ilvl="0" w:tplc="1009000B">
+      <w:start w:val="1"/>
+      <w:numFmt w:val="bullet"/>
+      <w:lvlText w:val=""/>
+      <w:lvlJc w:val="left"/>
+      <w:pPr>
+        <w:ind w:left="720" w:hanging="360"/>
+      </w:pPr>
+      <w:rPr>
+        <w:rFonts w:ascii="Wingdings" w:hAnsi="Wingdings" w:hint="default"/>
+      </w:rPr>
+    </w:lvl>
+    <w:lvl w:ilvl="1" w:tplc="10090003" w:tentative="1">
+      <w:start w:val="1"/>
+      <w:numFmt w:val="bullet"/>
+      <w:lvlText w:val="o"/>
+      <w:lvlJc w:val="left"/>
+      <w:pPr>
+        <w:ind w:left="1440" w:hanging="360"/>
+      </w:pPr>
+      <w:rPr>
+        <w:rFonts w:ascii="Courier New" w:hAnsi="Courier New" w:cs="Courier New" w:hint="default"/>
+      </w:rPr>
+    </w:lvl>
+    <w:lvl w:ilvl="2" w:tplc="10090005" w:tentative="1">
+      <w:start w:val="1"/>
+      <w:numFmt w:val="bullet"/>
+      <w:lvlText w:val=""/>
+      <w:lvlJc w:val="left"/>
+      <w:pPr>
+        <w:ind w:left="2160" w:hanging="360"/>
+      </w:pPr>
+      <w:rPr>
+        <w:rFonts w:ascii="Wingdings" w:hAnsi="Wingdings" w:hint="default"/>
+      </w:rPr>
+    </w:lvl>
+    <w:lvl w:ilvl="3" w:tplc="10090001" w:tentative="1">
+      <w:start w:val="1"/>
+      <w:numFmt w:val="bullet"/>
+      <w:lvlText w:val=""/>
+      <w:lvlJc w:val="left"/>
+      <w:pPr>
+        <w:ind w:left="2880" w:hanging="360"/>
+      </w:pPr>
+      <w:rPr>
+        <w:rFonts w:ascii="Symbol" w:hAnsi="Symbol" w:hint="default"/>
+      </w:rPr>
+    </w:lvl>
+    <w:lvl w:ilvl="4" w:tplc="10090003" w:tentative="1">
+      <w:start w:val="1"/>
+      <w:numFmt w:val="bullet"/>
+      <w:lvlText w:val="o"/>
+      <w:lvlJc w:val="left"/>
+      <w:pPr>
+        <w:ind w:left="3600" w:hanging="360"/>
+      </w:pPr>
+      <w:rPr>
+        <w:rFonts w:ascii="Courier New" w:hAnsi="Courier New" w:cs="Courier New" w:hint="default"/>
+      </w:rPr>
+    </w:lvl>
+    <w:lvl w:ilvl="5" w:tplc="10090005" w:tentative="1">
+      <w:start w:val="1"/>
+      <w:numFmt w:val="bullet"/>
+      <w:lvlText w:val=""/>
+      <w:lvlJc w:val="left"/>
+      <w:pPr>
+        <w:ind w:left="4320" w:hanging="360"/>
+      </w:pPr>
+      <w:rPr>
+        <w:rFonts w:ascii="Wingdings" w:hAnsi="Wingdings" w:hint="default"/>
+      </w:rPr>
+    </w:lvl>
+    <w:lvl w:ilvl="6" w:tplc="10090001" w:tentative="1">
+      <w:start w:val="1"/>
+      <w:numFmt w:val="bullet"/>
+      <w:lvlText w:val=""/>
+      <w:lvlJc w:val="left"/>
+      <w:pPr>
+        <w:ind w:left="5040" w:hanging="360"/>
+      </w:pPr>
+      <w:rPr>
+        <w:rFonts w:ascii="Symbol" w:hAnsi="Symbol" w:hint="default"/>
+      </w:rPr>
+    </w:lvl>
+    <w:lvl w:ilvl="7" w:tplc="10090003" w:tentative="1">
+      <w:start w:val="1"/>
+      <w:numFmt w:val="bullet"/>
+      <w:lvlText w:val="o"/>
+      <w:lvlJc w:val="left"/>
+      <w:pPr>
+        <w:ind w:left="5760" w:hanging="360"/>
+      </w:pPr>
+      <w:rPr>
+        <w:rFonts w:ascii="Courier New" w:hAnsi="Courier New" w:cs="Courier New" w:hint="default"/>
+      </w:rPr>
+    </w:lvl>
+    <w:lvl w:ilvl="8" w:tplc="10090005" w:tentative="1">
+      <w:start w:val="1"/>
+      <w:numFmt w:val="bullet"/>
+      <w:lvlText w:val=""/>
+      <w:lvlJc w:val="left"/>
+      <w:pPr>
+        <w:ind w:left="6480" w:hanging="360"/>
+      </w:pPr>
+      <w:rPr>
+        <w:rFonts w:ascii="Wingdings" w:hAnsi="Wingdings" w:hint="default"/>
+      </w:rPr>
+    </w:lvl>
+  </w:abstractNum>
+  <w:abstractNum w:abstractNumId="3" w15:restartNumberingAfterBreak="0">
     <w:nsid w:val="39220687"/>
     <w:multiLevelType w:val="multilevel"/>
     <w:tmpl w:val="4D7AC838"/>
@@ -5505,7 +6375,7 @@
       </w:rPr>
     </w:lvl>
   </w:abstractNum>
-  <w:abstractNum w:abstractNumId="2" w15:restartNumberingAfterBreak="0">
+  <w:abstractNum w:abstractNumId="4" w15:restartNumberingAfterBreak="0">
     <w:nsid w:val="3AA75713"/>
     <w:multiLevelType w:val="multilevel"/>
     <w:tmpl w:val="7B5C1A12"/>
@@ -5618,7 +6488,7 @@
       </w:rPr>
     </w:lvl>
   </w:abstractNum>
-  <w:abstractNum w:abstractNumId="3" w15:restartNumberingAfterBreak="0">
+  <w:abstractNum w:abstractNumId="5" w15:restartNumberingAfterBreak="0">
     <w:nsid w:val="3AC02215"/>
     <w:multiLevelType w:val="multilevel"/>
     <w:tmpl w:val="867243A8"/>
@@ -5731,7 +6601,7 @@
       </w:rPr>
     </w:lvl>
   </w:abstractNum>
-  <w:abstractNum w:abstractNumId="4" w15:restartNumberingAfterBreak="0">
+  <w:abstractNum w:abstractNumId="6" w15:restartNumberingAfterBreak="0">
     <w:nsid w:val="411A353A"/>
     <w:multiLevelType w:val="multilevel"/>
     <w:tmpl w:val="7E340F4E"/>
@@ -5844,7 +6714,120 @@
       </w:rPr>
     </w:lvl>
   </w:abstractNum>
-  <w:abstractNum w:abstractNumId="5" w15:restartNumberingAfterBreak="0">
+  <w:abstractNum w:abstractNumId="7" w15:restartNumberingAfterBreak="0">
+    <w:nsid w:val="432518F5"/>
+    <w:multiLevelType w:val="hybridMultilevel"/>
+    <w:tmpl w:val="88CEB2DE"/>
+    <w:lvl w:ilvl="0" w:tplc="1009000B">
+      <w:start w:val="1"/>
+      <w:numFmt w:val="bullet"/>
+      <w:lvlText w:val=""/>
+      <w:lvlJc w:val="left"/>
+      <w:pPr>
+        <w:ind w:left="720" w:hanging="360"/>
+      </w:pPr>
+      <w:rPr>
+        <w:rFonts w:ascii="Wingdings" w:hAnsi="Wingdings" w:hint="default"/>
+      </w:rPr>
+    </w:lvl>
+    <w:lvl w:ilvl="1" w:tplc="FFFFFFFF" w:tentative="1">
+      <w:start w:val="1"/>
+      <w:numFmt w:val="bullet"/>
+      <w:lvlText w:val="o"/>
+      <w:lvlJc w:val="left"/>
+      <w:pPr>
+        <w:ind w:left="1440" w:hanging="360"/>
+      </w:pPr>
+      <w:rPr>
+        <w:rFonts w:ascii="Courier New" w:hAnsi="Courier New" w:cs="Courier New" w:hint="default"/>
+      </w:rPr>
+    </w:lvl>
+    <w:lvl w:ilvl="2" w:tplc="FFFFFFFF" w:tentative="1">
+      <w:start w:val="1"/>
+      <w:numFmt w:val="bullet"/>
+      <w:lvlText w:val=""/>
+      <w:lvlJc w:val="left"/>
+      <w:pPr>
+        <w:ind w:left="2160" w:hanging="360"/>
+      </w:pPr>
+      <w:rPr>
+        <w:rFonts w:ascii="Wingdings" w:hAnsi="Wingdings" w:hint="default"/>
+      </w:rPr>
+    </w:lvl>
+    <w:lvl w:ilvl="3" w:tplc="FFFFFFFF" w:tentative="1">
+      <w:start w:val="1"/>
+      <w:numFmt w:val="bullet"/>
+      <w:lvlText w:val=""/>
+      <w:lvlJc w:val="left"/>
+      <w:pPr>
+        <w:ind w:left="2880" w:hanging="360"/>
+      </w:pPr>
+      <w:rPr>
+        <w:rFonts w:ascii="Symbol" w:hAnsi="Symbol" w:hint="default"/>
+      </w:rPr>
+    </w:lvl>
+    <w:lvl w:ilvl="4" w:tplc="FFFFFFFF" w:tentative="1">
+      <w:start w:val="1"/>
+      <w:numFmt w:val="bullet"/>
+      <w:lvlText w:val="o"/>
+      <w:lvlJc w:val="left"/>
+      <w:pPr>
+        <w:ind w:left="3600" w:hanging="360"/>
+      </w:pPr>
+      <w:rPr>
+        <w:rFonts w:ascii="Courier New" w:hAnsi="Courier New" w:cs="Courier New" w:hint="default"/>
+      </w:rPr>
+    </w:lvl>
+    <w:lvl w:ilvl="5" w:tplc="FFFFFFFF" w:tentative="1">
+      <w:start w:val="1"/>
+      <w:numFmt w:val="bullet"/>
+      <w:lvlText w:val=""/>
+      <w:lvlJc w:val="left"/>
+      <w:pPr>
+        <w:ind w:left="4320" w:hanging="360"/>
+      </w:pPr>
+      <w:rPr>
+        <w:rFonts w:ascii="Wingdings" w:hAnsi="Wingdings" w:hint="default"/>
+      </w:rPr>
+    </w:lvl>
+    <w:lvl w:ilvl="6" w:tplc="FFFFFFFF" w:tentative="1">
+      <w:start w:val="1"/>
+      <w:numFmt w:val="bullet"/>
+      <w:lvlText w:val=""/>
+      <w:lvlJc w:val="left"/>
+      <w:pPr>
+        <w:ind w:left="5040" w:hanging="360"/>
+      </w:pPr>
+      <w:rPr>
+        <w:rFonts w:ascii="Symbol" w:hAnsi="Symbol" w:hint="default"/>
+      </w:rPr>
+    </w:lvl>
+    <w:lvl w:ilvl="7" w:tplc="FFFFFFFF" w:tentative="1">
+      <w:start w:val="1"/>
+      <w:numFmt w:val="bullet"/>
+      <w:lvlText w:val="o"/>
+      <w:lvlJc w:val="left"/>
+      <w:pPr>
+        <w:ind w:left="5760" w:hanging="360"/>
+      </w:pPr>
+      <w:rPr>
+        <w:rFonts w:ascii="Courier New" w:hAnsi="Courier New" w:cs="Courier New" w:hint="default"/>
+      </w:rPr>
+    </w:lvl>
+    <w:lvl w:ilvl="8" w:tplc="FFFFFFFF" w:tentative="1">
+      <w:start w:val="1"/>
+      <w:numFmt w:val="bullet"/>
+      <w:lvlText w:val=""/>
+      <w:lvlJc w:val="left"/>
+      <w:pPr>
+        <w:ind w:left="6480" w:hanging="360"/>
+      </w:pPr>
+      <w:rPr>
+        <w:rFonts w:ascii="Wingdings" w:hAnsi="Wingdings" w:hint="default"/>
+      </w:rPr>
+    </w:lvl>
+  </w:abstractNum>
+  <w:abstractNum w:abstractNumId="8" w15:restartNumberingAfterBreak="0">
     <w:nsid w:val="43A423C2"/>
     <w:multiLevelType w:val="multilevel"/>
     <w:tmpl w:val="DEDA058A"/>
@@ -5957,7 +6940,7 @@
       </w:rPr>
     </w:lvl>
   </w:abstractNum>
-  <w:abstractNum w:abstractNumId="6" w15:restartNumberingAfterBreak="0">
+  <w:abstractNum w:abstractNumId="9" w15:restartNumberingAfterBreak="0">
     <w:nsid w:val="5D7053BC"/>
     <w:multiLevelType w:val="multilevel"/>
     <w:tmpl w:val="4D8C4D7A"/>
@@ -6070,7 +7053,7 @@
       </w:rPr>
     </w:lvl>
   </w:abstractNum>
-  <w:abstractNum w:abstractNumId="7" w15:restartNumberingAfterBreak="0">
+  <w:abstractNum w:abstractNumId="10" w15:restartNumberingAfterBreak="0">
     <w:nsid w:val="624F3B97"/>
     <w:multiLevelType w:val="multilevel"/>
     <w:tmpl w:val="C2E2DC6A"/>
@@ -6183,7 +7166,7 @@
       </w:rPr>
     </w:lvl>
   </w:abstractNum>
-  <w:abstractNum w:abstractNumId="8" w15:restartNumberingAfterBreak="0">
+  <w:abstractNum w:abstractNumId="11" w15:restartNumberingAfterBreak="0">
     <w:nsid w:val="71B619A2"/>
     <w:multiLevelType w:val="multilevel"/>
     <w:tmpl w:val="1BB2C934"/>
@@ -6296,7 +7279,7 @@
       </w:rPr>
     </w:lvl>
   </w:abstractNum>
-  <w:abstractNum w:abstractNumId="9" w15:restartNumberingAfterBreak="0">
+  <w:abstractNum w:abstractNumId="12" w15:restartNumberingAfterBreak="0">
     <w:nsid w:val="74D31FE5"/>
     <w:multiLevelType w:val="multilevel"/>
     <w:tmpl w:val="9F982C52"/>
@@ -6410,34 +7393,43 @@
     </w:lvl>
   </w:abstractNum>
   <w:num w:numId="1" w16cid:durableId="977034207">
+    <w:abstractNumId w:val="5"/>
+  </w:num>
+  <w:num w:numId="2" w16cid:durableId="726684661">
     <w:abstractNumId w:val="3"/>
   </w:num>
-  <w:num w:numId="2" w16cid:durableId="726684661">
-    <w:abstractNumId w:val="1"/>
-  </w:num>
   <w:num w:numId="3" w16cid:durableId="1833639749">
-    <w:abstractNumId w:val="7"/>
+    <w:abstractNumId w:val="10"/>
   </w:num>
   <w:num w:numId="4" w16cid:durableId="897325983">
-    <w:abstractNumId w:val="9"/>
+    <w:abstractNumId w:val="12"/>
   </w:num>
   <w:num w:numId="5" w16cid:durableId="657155058">
-    <w:abstractNumId w:val="2"/>
+    <w:abstractNumId w:val="4"/>
   </w:num>
   <w:num w:numId="6" w16cid:durableId="787314252">
-    <w:abstractNumId w:val="5"/>
+    <w:abstractNumId w:val="8"/>
   </w:num>
   <w:num w:numId="7" w16cid:durableId="294528289">
-    <w:abstractNumId w:val="4"/>
+    <w:abstractNumId w:val="6"/>
   </w:num>
   <w:num w:numId="8" w16cid:durableId="1396122395">
     <w:abstractNumId w:val="0"/>
   </w:num>
   <w:num w:numId="9" w16cid:durableId="32190674">
-    <w:abstractNumId w:val="8"/>
+    <w:abstractNumId w:val="11"/>
   </w:num>
   <w:num w:numId="10" w16cid:durableId="1896160185">
-    <w:abstractNumId w:val="6"/>
+    <w:abstractNumId w:val="9"/>
+  </w:num>
+  <w:num w:numId="11" w16cid:durableId="1540387254">
+    <w:abstractNumId w:val="1"/>
+  </w:num>
+  <w:num w:numId="12" w16cid:durableId="340812531">
+    <w:abstractNumId w:val="7"/>
+  </w:num>
+  <w:num w:numId="13" w16cid:durableId="484318934">
+    <w:abstractNumId w:val="2"/>
   </w:num>
 </w:numbering>
 </file>
@@ -6842,7 +7834,7 @@
     <w:qFormat/>
     <w:rsid w:val="00257FA8"/>
   </w:style>
-  <w:style w:type="paragraph" w:styleId="Heading1">
+  <w:style w:type="paragraph" w:styleId="Titre1">
     <w:name w:val="heading 1"/>
     <w:basedOn w:val="Normal"/>
     <w:next w:val="Normal"/>
@@ -6860,7 +7852,7 @@
       <w:szCs w:val="48"/>
     </w:rPr>
   </w:style>
-  <w:style w:type="paragraph" w:styleId="Heading2">
+  <w:style w:type="paragraph" w:styleId="Titre2">
     <w:name w:val="heading 2"/>
     <w:basedOn w:val="Normal"/>
     <w:next w:val="Normal"/>
@@ -6880,7 +7872,7 @@
       <w:szCs w:val="36"/>
     </w:rPr>
   </w:style>
-  <w:style w:type="paragraph" w:styleId="Heading3">
+  <w:style w:type="paragraph" w:styleId="Titre3">
     <w:name w:val="heading 3"/>
     <w:basedOn w:val="Normal"/>
     <w:next w:val="Normal"/>
@@ -6900,7 +7892,7 @@
       <w:szCs w:val="28"/>
     </w:rPr>
   </w:style>
-  <w:style w:type="paragraph" w:styleId="Heading4">
+  <w:style w:type="paragraph" w:styleId="Titre4">
     <w:name w:val="heading 4"/>
     <w:basedOn w:val="Normal"/>
     <w:next w:val="Normal"/>
@@ -6918,7 +7910,7 @@
       <w:b/>
     </w:rPr>
   </w:style>
-  <w:style w:type="paragraph" w:styleId="Heading5">
+  <w:style w:type="paragraph" w:styleId="Titre5">
     <w:name w:val="heading 5"/>
     <w:basedOn w:val="Normal"/>
     <w:next w:val="Normal"/>
@@ -6938,7 +7930,7 @@
       <w:szCs w:val="22"/>
     </w:rPr>
   </w:style>
-  <w:style w:type="paragraph" w:styleId="Heading6">
+  <w:style w:type="paragraph" w:styleId="Titre6">
     <w:name w:val="heading 6"/>
     <w:basedOn w:val="Normal"/>
     <w:next w:val="Normal"/>
@@ -6958,12 +7950,12 @@
       <w:szCs w:val="20"/>
     </w:rPr>
   </w:style>
-  <w:style w:type="character" w:default="1" w:styleId="DefaultParagraphFont">
+  <w:style w:type="character" w:default="1" w:styleId="Policepardfaut">
     <w:name w:val="Default Paragraph Font"/>
     <w:uiPriority w:val="1"/>
     <w:unhideWhenUsed/>
   </w:style>
-  <w:style w:type="table" w:default="1" w:styleId="TableNormal">
+  <w:style w:type="table" w:default="1" w:styleId="TableauNormal">
     <w:name w:val="Normal Table"/>
     <w:uiPriority w:val="99"/>
     <w:semiHidden/>
@@ -6978,7 +7970,7 @@
       </w:tblCellMar>
     </w:tblPr>
   </w:style>
-  <w:style w:type="numbering" w:default="1" w:styleId="NoList">
+  <w:style w:type="numbering" w:default="1" w:styleId="Aucuneliste">
     <w:name w:val="No List"/>
     <w:uiPriority w:val="99"/>
     <w:semiHidden/>
@@ -6995,7 +7987,7 @@
       </w:tblCellMar>
     </w:tblPr>
   </w:style>
-  <w:style w:type="paragraph" w:styleId="Title">
+  <w:style w:type="paragraph" w:styleId="Titre">
     <w:name w:val="Title"/>
     <w:basedOn w:val="Normal"/>
     <w:next w:val="Normal"/>
@@ -7023,7 +8015,7 @@
       </w:tblCellMar>
     </w:tblPr>
   </w:style>
-  <w:style w:type="paragraph" w:styleId="ListParagraph">
+  <w:style w:type="paragraph" w:styleId="Paragraphedeliste">
     <w:name w:val="List Paragraph"/>
     <w:basedOn w:val="Normal"/>
     <w:uiPriority w:val="34"/>
@@ -7034,9 +8026,9 @@
       <w:contextualSpacing/>
     </w:pPr>
   </w:style>
-  <w:style w:type="character" w:styleId="Hyperlink">
+  <w:style w:type="character" w:styleId="Lienhypertexte">
     <w:name w:val="Hyperlink"/>
-    <w:basedOn w:val="DefaultParagraphFont"/>
+    <w:basedOn w:val="Policepardfaut"/>
     <w:uiPriority w:val="99"/>
     <w:unhideWhenUsed/>
     <w:rsid w:val="0054795B"/>
@@ -7045,9 +8037,9 @@
       <w:u w:val="single"/>
     </w:rPr>
   </w:style>
-  <w:style w:type="character" w:styleId="UnresolvedMention">
+  <w:style w:type="character" w:styleId="Mentionnonrsolue">
     <w:name w:val="Unresolved Mention"/>
-    <w:basedOn w:val="DefaultParagraphFont"/>
+    <w:basedOn w:val="Policepardfaut"/>
     <w:uiPriority w:val="99"/>
     <w:semiHidden/>
     <w:unhideWhenUsed/>
@@ -7057,7 +8049,7 @@
       <w:shd w:val="clear" w:color="auto" w:fill="E1DFDD"/>
     </w:rPr>
   </w:style>
-  <w:style w:type="paragraph" w:styleId="Subtitle">
+  <w:style w:type="paragraph" w:styleId="Sous-titre">
     <w:name w:val="Subtitle"/>
     <w:basedOn w:val="Normal"/>
     <w:next w:val="Normal"/>
@@ -7076,9 +8068,9 @@
       <w:szCs w:val="48"/>
     </w:rPr>
   </w:style>
-  <w:style w:type="character" w:styleId="CommentReference">
+  <w:style w:type="character" w:styleId="Marquedecommentaire">
     <w:name w:val="annotation reference"/>
-    <w:basedOn w:val="DefaultParagraphFont"/>
+    <w:basedOn w:val="Policepardfaut"/>
     <w:uiPriority w:val="99"/>
     <w:semiHidden/>
     <w:unhideWhenUsed/>
@@ -7087,11 +8079,11 @@
       <w:szCs w:val="16"/>
     </w:rPr>
   </w:style>
-  <w:style w:type="paragraph" w:styleId="CommentSubject">
+  <w:style w:type="paragraph" w:styleId="Objetducommentaire">
     <w:name w:val="annotation subject"/>
-    <w:basedOn w:val="CommentText"/>
-    <w:next w:val="CommentText"/>
-    <w:link w:val="CommentSubjectChar"/>
+    <w:basedOn w:val="Commentaire"/>
+    <w:next w:val="Commentaire"/>
+    <w:link w:val="ObjetducommentaireCar"/>
     <w:uiPriority w:val="99"/>
     <w:semiHidden/>
     <w:unhideWhenUsed/>
@@ -7100,10 +8092,10 @@
       <w:bCs/>
     </w:rPr>
   </w:style>
-  <w:style w:type="character" w:customStyle="1" w:styleId="CommentSubjectChar">
-    <w:name w:val="Comment Subject Char"/>
-    <w:basedOn w:val="CommentTextChar"/>
-    <w:link w:val="CommentSubject"/>
+  <w:style w:type="character" w:customStyle="1" w:styleId="ObjetducommentaireCar">
+    <w:name w:val="Objet du commentaire Car"/>
+    <w:basedOn w:val="CommentaireCar"/>
+    <w:link w:val="Objetducommentaire"/>
     <w:uiPriority w:val="99"/>
     <w:semiHidden/>
     <w:rPr>
@@ -7113,10 +8105,10 @@
       <w:szCs w:val="20"/>
     </w:rPr>
   </w:style>
-  <w:style w:type="paragraph" w:styleId="CommentText">
+  <w:style w:type="paragraph" w:styleId="Commentaire">
     <w:name w:val="annotation text"/>
     <w:basedOn w:val="Normal"/>
-    <w:link w:val="CommentTextChar"/>
+    <w:link w:val="CommentaireCar"/>
     <w:uiPriority w:val="99"/>
     <w:semiHidden/>
     <w:unhideWhenUsed/>
@@ -7128,10 +8120,10 @@
       <w:szCs w:val="20"/>
     </w:rPr>
   </w:style>
-  <w:style w:type="character" w:customStyle="1" w:styleId="CommentTextChar">
-    <w:name w:val="Comment Text Char"/>
-    <w:basedOn w:val="DefaultParagraphFont"/>
-    <w:link w:val="CommentText"/>
+  <w:style w:type="character" w:customStyle="1" w:styleId="CommentaireCar">
+    <w:name w:val="Commentaire Car"/>
+    <w:basedOn w:val="Policepardfaut"/>
+    <w:link w:val="Commentaire"/>
     <w:uiPriority w:val="99"/>
     <w:semiHidden/>
     <w:rPr>
@@ -7139,10 +8131,10 @@
       <w:szCs w:val="20"/>
     </w:rPr>
   </w:style>
-  <w:style w:type="paragraph" w:styleId="Header">
+  <w:style w:type="paragraph" w:styleId="En-tte">
     <w:name w:val="header"/>
     <w:basedOn w:val="Normal"/>
-    <w:link w:val="HeaderChar"/>
+    <w:link w:val="En-tteCar"/>
     <w:uiPriority w:val="99"/>
     <w:unhideWhenUsed/>
     <w:rsid w:val="00506285"/>
@@ -7154,17 +8146,17 @@
       <w:spacing w:line="240" w:lineRule="auto"/>
     </w:pPr>
   </w:style>
-  <w:style w:type="character" w:customStyle="1" w:styleId="HeaderChar">
-    <w:name w:val="Header Char"/>
-    <w:basedOn w:val="DefaultParagraphFont"/>
-    <w:link w:val="Header"/>
+  <w:style w:type="character" w:customStyle="1" w:styleId="En-tteCar">
+    <w:name w:val="En-tête Car"/>
+    <w:basedOn w:val="Policepardfaut"/>
+    <w:link w:val="En-tte"/>
     <w:uiPriority w:val="99"/>
     <w:rsid w:val="00506285"/>
   </w:style>
-  <w:style w:type="paragraph" w:styleId="Footer">
+  <w:style w:type="paragraph" w:styleId="Pieddepage">
     <w:name w:val="footer"/>
     <w:basedOn w:val="Normal"/>
-    <w:link w:val="FooterChar"/>
+    <w:link w:val="PieddepageCar"/>
     <w:uiPriority w:val="99"/>
     <w:unhideWhenUsed/>
     <w:rsid w:val="00506285"/>
@@ -7176,12 +8168,24 @@
       <w:spacing w:line="240" w:lineRule="auto"/>
     </w:pPr>
   </w:style>
-  <w:style w:type="character" w:customStyle="1" w:styleId="FooterChar">
-    <w:name w:val="Footer Char"/>
-    <w:basedOn w:val="DefaultParagraphFont"/>
-    <w:link w:val="Footer"/>
+  <w:style w:type="character" w:customStyle="1" w:styleId="PieddepageCar">
+    <w:name w:val="Pied de page Car"/>
+    <w:basedOn w:val="Policepardfaut"/>
+    <w:link w:val="Pieddepage"/>
     <w:uiPriority w:val="99"/>
     <w:rsid w:val="00506285"/>
+  </w:style>
+  <w:style w:type="character" w:styleId="Lienhypertextesuivivisit">
+    <w:name w:val="FollowedHyperlink"/>
+    <w:basedOn w:val="Policepardfaut"/>
+    <w:uiPriority w:val="99"/>
+    <w:semiHidden/>
+    <w:unhideWhenUsed/>
+    <w:rsid w:val="008D267A"/>
+    <w:rPr>
+      <w:color w:val="954F72" w:themeColor="followedHyperlink"/>
+      <w:u w:val="single"/>
+    </w:rPr>
   </w:style>
 </w:styles>
 </file>

</xml_diff>

<commit_message>
changed email on CV
</commit_message>
<xml_diff>
--- a/Resumes/Resumes.docx
+++ b/Resumes/Resumes.docx
@@ -67,6 +67,7 @@
         </w:rPr>
         <w:t>(</w:t>
       </w:r>
+      <w:proofErr w:type="gramStart"/>
       <w:r>
         <w:rPr>
           <w:lang w:val="fr-CA"/>
@@ -79,6 +80,7 @@
         </w:rPr>
         <w:t>)-</w:t>
       </w:r>
+      <w:proofErr w:type="gramEnd"/>
       <w:r>
         <w:rPr>
           <w:lang w:val="fr-CA"/>
@@ -109,33 +111,46 @@
           <w:lang w:val="fr-CA"/>
         </w:rPr>
         <w:t xml:space="preserve">| Email: </w:t>
+      </w:r>
+      <w:r>
+        <w:rPr>
+          <w:lang w:val="fr-CA"/>
+        </w:rPr>
+        <w:t>Charles.ipps1998</w:t>
+      </w:r>
+      <w:r>
+        <w:rPr>
+          <w:lang w:val="fr-CA"/>
+        </w:rPr>
+        <w:t>@gmail.com</w:t>
+      </w:r>
+      <w:r>
+        <w:rPr>
+          <w:b/>
+          <w:lang w:val="fr-CA"/>
+        </w:rPr>
+        <w:t xml:space="preserve">| </w:t>
+      </w:r>
+      <w:proofErr w:type="spellStart"/>
+      <w:r>
+        <w:rPr>
+          <w:b/>
+          <w:lang w:val="fr-CA"/>
+        </w:rPr>
+        <w:t>Website</w:t>
+      </w:r>
+      <w:proofErr w:type="spellEnd"/>
+      <w:r>
+        <w:rPr>
+          <w:b/>
+          <w:lang w:val="fr-CA"/>
+        </w:rPr>
+        <w:t xml:space="preserve">: </w:t>
       </w:r>
       <w:hyperlink r:id="rId8" w:history="1">
         <w:r>
           <w:rPr>
-            <w:rStyle w:val="Lienhypertexte"/>
-            <w:lang w:val="fr-CA"/>
-          </w:rPr>
-          <w:t>ippc2001@usherbrooke.ca</w:t>
-        </w:r>
-      </w:hyperlink>
-      <w:r>
-        <w:rPr>
-          <w:lang w:val="fr-CA"/>
-        </w:rPr>
-        <w:t xml:space="preserve"> </w:t>
-      </w:r>
-      <w:r>
-        <w:rPr>
-          <w:b/>
-          <w:lang w:val="fr-CA"/>
-        </w:rPr>
-        <w:t xml:space="preserve">| Website: </w:t>
-      </w:r>
-      <w:hyperlink r:id="rId9" w:history="1">
-        <w:r>
-          <w:rPr>
-            <w:rStyle w:val="Lienhypertexte"/>
+            <w:rStyle w:val="Hyperlink"/>
             <w:bCs/>
             <w:lang w:val="fr-CA"/>
           </w:rPr>
@@ -159,15 +174,25 @@
         </w:rPr>
         <w:t xml:space="preserve">LinkedIn: </w:t>
       </w:r>
-      <w:hyperlink r:id="rId10" w:history="1">
+      <w:hyperlink r:id="rId9" w:history="1">
         <w:r>
           <w:rPr>
-            <w:rStyle w:val="Lienhypertexte"/>
+            <w:rStyle w:val="Hyperlink"/>
             <w:bCs/>
             <w:lang w:val="en-CA"/>
           </w:rPr>
-          <w:t>linkedin.com/in/coipp</w:t>
+          <w:t>linkedin.com/in/</w:t>
         </w:r>
+        <w:proofErr w:type="spellStart"/>
+        <w:r>
+          <w:rPr>
+            <w:rStyle w:val="Hyperlink"/>
+            <w:bCs/>
+            <w:lang w:val="en-CA"/>
+          </w:rPr>
+          <w:t>coipp</w:t>
+        </w:r>
+        <w:proofErr w:type="spellEnd"/>
       </w:hyperlink>
     </w:p>
     <w:p>
@@ -204,7 +229,7 @@
     </w:p>
     <w:p>
       <w:pPr>
-        <w:pStyle w:val="Paragraphedeliste"/>
+        <w:pStyle w:val="ListParagraph"/>
         <w:numPr>
           <w:ilvl w:val="0"/>
           <w:numId w:val="12"/>
@@ -224,7 +249,7 @@
     </w:p>
     <w:p>
       <w:pPr>
-        <w:pStyle w:val="Paragraphedeliste"/>
+        <w:pStyle w:val="ListParagraph"/>
         <w:numPr>
           <w:ilvl w:val="0"/>
           <w:numId w:val="12"/>
@@ -244,7 +269,7 @@
     </w:p>
     <w:p>
       <w:pPr>
-        <w:pStyle w:val="Paragraphedeliste"/>
+        <w:pStyle w:val="ListParagraph"/>
         <w:numPr>
           <w:ilvl w:val="0"/>
           <w:numId w:val="12"/>
@@ -501,6 +526,7 @@
       <w:r>
         <w:tab/>
       </w:r>
+      <w:proofErr w:type="gramStart"/>
       <w:r>
         <w:tab/>
       </w:r>
@@ -511,7 +537,11 @@
         <w:t xml:space="preserve"> </w:t>
       </w:r>
       <w:r>
-        <w:t>Bachelor of Business Administration</w:t>
+        <w:t>Bachelor</w:t>
+      </w:r>
+      <w:proofErr w:type="gramEnd"/>
+      <w:r>
+        <w:t xml:space="preserve"> of Business Administration</w:t>
       </w:r>
       <w:r>
         <w:t xml:space="preserve"> (2-year major)</w:t>
@@ -815,8 +845,16 @@
         <w:rPr>
           <w:bCs/>
         </w:rPr>
-        <w:t>Adobe Premiere Pro, Adobe Photoshop, Pixaki</w:t>
-      </w:r>
+        <w:t xml:space="preserve">Adobe Premiere Pro, Adobe Photoshop, </w:t>
+      </w:r>
+      <w:proofErr w:type="spellStart"/>
+      <w:r>
+        <w:rPr>
+          <w:bCs/>
+        </w:rPr>
+        <w:t>Pixaki</w:t>
+      </w:r>
+      <w:proofErr w:type="spellEnd"/>
       <w:r>
         <w:rPr>
           <w:bCs/>
@@ -962,6 +1000,7 @@
         </w:rPr>
         <w:t xml:space="preserve">   </w:t>
       </w:r>
+      <w:proofErr w:type="spellStart"/>
       <w:r>
         <w:rPr>
           <w:b/>
@@ -978,6 +1017,7 @@
         </w:rPr>
         <w:t>Lab</w:t>
       </w:r>
+      <w:proofErr w:type="spellEnd"/>
       <w:r>
         <w:rPr>
           <w:b/>
@@ -1054,7 +1094,21 @@
         <w:rPr>
           <w:color w:val="000000"/>
         </w:rPr>
-        <w:t>Development of MEDomicsLab, an open-source platform for integrating AI into healthcare.</w:t>
+        <w:t xml:space="preserve">Development of </w:t>
+      </w:r>
+      <w:proofErr w:type="spellStart"/>
+      <w:r>
+        <w:rPr>
+          <w:color w:val="000000"/>
+        </w:rPr>
+        <w:t>MEDomicsLab</w:t>
+      </w:r>
+      <w:proofErr w:type="spellEnd"/>
+      <w:r>
+        <w:rPr>
+          <w:color w:val="000000"/>
+        </w:rPr>
+        <w:t>, an open-source platform for integrating AI into healthcare.</w:t>
       </w:r>
     </w:p>
     <w:p>
@@ -1073,7 +1127,15 @@
         <w:spacing w:line="276" w:lineRule="auto"/>
       </w:pPr>
       <w:r>
-        <w:t>Enhanced existing machine learning tools and developed new features for MEDomicsLab.</w:t>
+        <w:t xml:space="preserve">Enhanced existing machine learning tools and developed new features for </w:t>
+      </w:r>
+      <w:proofErr w:type="spellStart"/>
+      <w:r>
+        <w:t>MEDomicsLab</w:t>
+      </w:r>
+      <w:proofErr w:type="spellEnd"/>
+      <w:r>
+        <w:t>.</w:t>
       </w:r>
     </w:p>
     <w:p>
@@ -1313,8 +1375,18 @@
           <w:i/>
           <w:color w:val="000000"/>
         </w:rPr>
-        <w:t xml:space="preserve"> Sherweb</w:t>
-      </w:r>
+        <w:t xml:space="preserve"> </w:t>
+      </w:r>
+      <w:proofErr w:type="spellStart"/>
+      <w:r>
+        <w:rPr>
+          <w:b/>
+          <w:i/>
+          <w:color w:val="000000"/>
+        </w:rPr>
+        <w:t>Sherweb</w:t>
+      </w:r>
+      <w:proofErr w:type="spellEnd"/>
       <w:r>
         <w:rPr>
           <w:i/>
@@ -1496,7 +1568,15 @@
         <w:t xml:space="preserve"> </w:t>
       </w:r>
       <w:r>
-        <w:t xml:space="preserve">the older Paysafe system from the application. This involved navigating a complex codebase primarily in C# to successfully implement the new software. </w:t>
+        <w:t xml:space="preserve">the older </w:t>
+      </w:r>
+      <w:proofErr w:type="spellStart"/>
+      <w:r>
+        <w:t>Paysafe</w:t>
+      </w:r>
+      <w:proofErr w:type="spellEnd"/>
+      <w:r>
+        <w:t xml:space="preserve"> system from the application. This involved navigating a complex codebase primarily in C# to successfully implement the new software. </w:t>
       </w:r>
     </w:p>
     <w:p>
@@ -1622,7 +1702,25 @@
           <w:i/>
           <w:color w:val="000000"/>
         </w:rPr>
-        <w:t xml:space="preserve"> Qwatro Inc.</w:t>
+        <w:t xml:space="preserve"> </w:t>
+      </w:r>
+      <w:proofErr w:type="spellStart"/>
+      <w:r>
+        <w:rPr>
+          <w:b/>
+          <w:i/>
+          <w:color w:val="000000"/>
+        </w:rPr>
+        <w:t>Qwatro</w:t>
+      </w:r>
+      <w:proofErr w:type="spellEnd"/>
+      <w:r>
+        <w:rPr>
+          <w:b/>
+          <w:i/>
+          <w:color w:val="000000"/>
+        </w:rPr>
+        <w:t xml:space="preserve"> Inc.</w:t>
       </w:r>
       <w:r>
         <w:rPr>
@@ -1958,13 +2056,59 @@
         </w:rPr>
         <w:t xml:space="preserve">Coded Kingdoms, </w:t>
       </w:r>
-      <w:r>
-        <w:rPr>
-          <w:b/>
-          <w:i/>
-          <w:color w:val="000000"/>
-        </w:rPr>
-        <w:t>FindThePair, SudokuSolver, PythonCasino)</w:t>
+      <w:proofErr w:type="spellStart"/>
+      <w:r>
+        <w:rPr>
+          <w:b/>
+          <w:i/>
+          <w:color w:val="000000"/>
+        </w:rPr>
+        <w:t>FindThePair</w:t>
+      </w:r>
+      <w:proofErr w:type="spellEnd"/>
+      <w:r>
+        <w:rPr>
+          <w:b/>
+          <w:i/>
+          <w:color w:val="000000"/>
+        </w:rPr>
+        <w:t xml:space="preserve">, </w:t>
+      </w:r>
+      <w:proofErr w:type="spellStart"/>
+      <w:r>
+        <w:rPr>
+          <w:b/>
+          <w:i/>
+          <w:color w:val="000000"/>
+        </w:rPr>
+        <w:t>SudokuSolver</w:t>
+      </w:r>
+      <w:proofErr w:type="spellEnd"/>
+      <w:r>
+        <w:rPr>
+          <w:b/>
+          <w:i/>
+          <w:color w:val="000000"/>
+        </w:rPr>
+        <w:t xml:space="preserve">, </w:t>
+      </w:r>
+      <w:proofErr w:type="spellStart"/>
+      <w:r>
+        <w:rPr>
+          <w:b/>
+          <w:i/>
+          <w:color w:val="000000"/>
+        </w:rPr>
+        <w:t>PythonCasino</w:t>
+      </w:r>
+      <w:proofErr w:type="spellEnd"/>
+      <w:r>
+        <w:rPr>
+          <w:b/>
+          <w:i/>
+          <w:color w:val="000000"/>
+        </w:rPr>
+        <w:t>)</w:t>
       </w:r>
     </w:p>
     <w:p>
@@ -2074,7 +2218,25 @@
           <w:bCs/>
           <w:color w:val="000000"/>
         </w:rPr>
-        <w:t>, Godot (GDScript), Git.</w:t>
+        <w:t>, Godot (</w:t>
+      </w:r>
+      <w:proofErr w:type="spellStart"/>
+      <w:r>
+        <w:rPr>
+          <w:b/>
+          <w:bCs/>
+          <w:color w:val="000000"/>
+        </w:rPr>
+        <w:t>GDScript</w:t>
+      </w:r>
+      <w:proofErr w:type="spellEnd"/>
+      <w:r>
+        <w:rPr>
+          <w:b/>
+          <w:bCs/>
+          <w:color w:val="000000"/>
+        </w:rPr>
+        <w:t>), Git.</w:t>
       </w:r>
     </w:p>
     <w:p>
@@ -2198,8 +2360,18 @@
           <w:bCs/>
           <w:color w:val="000000"/>
         </w:rPr>
-        <w:t>Python, various Python Librairies</w:t>
-      </w:r>
+        <w:t xml:space="preserve">Python, various Python </w:t>
+      </w:r>
+      <w:proofErr w:type="spellStart"/>
+      <w:r>
+        <w:rPr>
+          <w:b/>
+          <w:bCs/>
+          <w:color w:val="000000"/>
+        </w:rPr>
+        <w:t>Librairies</w:t>
+      </w:r>
+      <w:proofErr w:type="spellEnd"/>
       <w:r>
         <w:rPr>
           <w:b/>
@@ -2363,7 +2535,21 @@
         <w:rPr>
           <w:color w:val="000000"/>
         </w:rPr>
-        <w:t xml:space="preserve">Research conducted at Fleurimont Hospital in Sherbrooke, Quebec, Canada. </w:t>
+        <w:t xml:space="preserve">Research conducted at </w:t>
+      </w:r>
+      <w:proofErr w:type="spellStart"/>
+      <w:r>
+        <w:rPr>
+          <w:color w:val="000000"/>
+        </w:rPr>
+        <w:t>Fleurimont</w:t>
+      </w:r>
+      <w:proofErr w:type="spellEnd"/>
+      <w:r>
+        <w:rPr>
+          <w:color w:val="000000"/>
+        </w:rPr>
+        <w:t xml:space="preserve"> Hospital in Sherbrooke, Quebec, Canada. </w:t>
       </w:r>
     </w:p>
     <w:p>
@@ -2667,7 +2853,21 @@
         <w:rPr>
           <w:color w:val="000000"/>
         </w:rPr>
-        <w:t>Others: Leetcode, Video games, Music.</w:t>
+        <w:t xml:space="preserve">Others: </w:t>
+      </w:r>
+      <w:proofErr w:type="spellStart"/>
+      <w:r>
+        <w:rPr>
+          <w:color w:val="000000"/>
+        </w:rPr>
+        <w:t>Leetcode</w:t>
+      </w:r>
+      <w:proofErr w:type="spellEnd"/>
+      <w:r>
+        <w:rPr>
+          <w:color w:val="000000"/>
+        </w:rPr>
+        <w:t>, Video games, Music.</w:t>
       </w:r>
       <w:r>
         <w:rPr>
@@ -2743,77 +2943,79 @@
         <w:jc w:val="center"/>
         <w:rPr>
           <w:bCs/>
-          <w:lang w:val="fr-CA"/>
-        </w:rPr>
-      </w:pPr>
-      <w:r>
-        <w:rPr>
-          <w:b/>
-          <w:lang w:val="fr-CA"/>
-        </w:rPr>
-        <w:t>Téléphone</w:t>
-      </w:r>
-      <w:r>
-        <w:rPr>
-          <w:b/>
-          <w:lang w:val="fr-CA"/>
-        </w:rPr>
-        <w:t xml:space="preserve">: </w:t>
-      </w:r>
-      <w:r>
-        <w:rPr>
-          <w:lang w:val="fr-CA"/>
-        </w:rPr>
-        <w:t xml:space="preserve">(438)-827-2307 </w:t>
-      </w:r>
-      <w:r>
-        <w:rPr>
-          <w:b/>
+          <w:sz w:val="22"/>
+          <w:szCs w:val="22"/>
+          <w:lang w:val="fr-CA"/>
+        </w:rPr>
+      </w:pPr>
+      <w:r>
+        <w:rPr>
+          <w:b/>
+          <w:sz w:val="22"/>
+          <w:szCs w:val="22"/>
+          <w:lang w:val="fr-CA"/>
+        </w:rPr>
+        <w:t xml:space="preserve">Téléphone: </w:t>
+      </w:r>
+      <w:r>
+        <w:rPr>
+          <w:sz w:val="22"/>
+          <w:szCs w:val="22"/>
+          <w:lang w:val="fr-CA"/>
+        </w:rPr>
+        <w:t>(</w:t>
+      </w:r>
+      <w:proofErr w:type="gramStart"/>
+      <w:r>
+        <w:rPr>
+          <w:sz w:val="22"/>
+          <w:szCs w:val="22"/>
+          <w:lang w:val="fr-CA"/>
+        </w:rPr>
+        <w:t>438)-</w:t>
+      </w:r>
+      <w:proofErr w:type="gramEnd"/>
+      <w:r>
+        <w:rPr>
+          <w:sz w:val="22"/>
+          <w:szCs w:val="22"/>
+          <w:lang w:val="fr-CA"/>
+        </w:rPr>
+        <w:t xml:space="preserve">827-2307 </w:t>
+      </w:r>
+      <w:r>
+        <w:rPr>
+          <w:b/>
+          <w:sz w:val="22"/>
+          <w:szCs w:val="22"/>
           <w:lang w:val="fr-CA"/>
         </w:rPr>
         <w:t xml:space="preserve">| Email: </w:t>
       </w:r>
-      <w:hyperlink r:id="rId11" w:history="1">
+      <w:r>
+        <w:rPr>
+          <w:sz w:val="22"/>
+          <w:szCs w:val="22"/>
+          <w:lang w:val="fr-CA"/>
+        </w:rPr>
+        <w:t>Charles.ipps1998@gmail.com</w:t>
+      </w:r>
+      <w:r>
+        <w:rPr>
+          <w:b/>
+          <w:sz w:val="22"/>
+          <w:szCs w:val="22"/>
+          <w:lang w:val="fr-CA"/>
+        </w:rPr>
+        <w:t xml:space="preserve">| Site web: </w:t>
+      </w:r>
+      <w:hyperlink r:id="rId10" w:history="1">
         <w:r>
           <w:rPr>
-            <w:rStyle w:val="Lienhypertexte"/>
-            <w:lang w:val="fr-CA"/>
-          </w:rPr>
-          <w:t>ippc2001@usherbrooke.ca</w:t>
-        </w:r>
-      </w:hyperlink>
-      <w:r>
-        <w:rPr>
-          <w:lang w:val="fr-CA"/>
-        </w:rPr>
-        <w:t xml:space="preserve"> </w:t>
-      </w:r>
-      <w:r>
-        <w:rPr>
-          <w:b/>
-          <w:lang w:val="fr-CA"/>
-        </w:rPr>
-        <w:t xml:space="preserve">| </w:t>
-      </w:r>
-      <w:r>
-        <w:rPr>
-          <w:b/>
-          <w:lang w:val="fr-CA"/>
-        </w:rPr>
-        <w:t>Site web</w:t>
-      </w:r>
-      <w:r>
-        <w:rPr>
-          <w:b/>
-          <w:lang w:val="fr-CA"/>
-        </w:rPr>
-        <w:t xml:space="preserve">: </w:t>
-      </w:r>
-      <w:hyperlink r:id="rId12" w:history="1">
-        <w:r>
-          <w:rPr>
-            <w:rStyle w:val="Lienhypertexte"/>
+            <w:rStyle w:val="Hyperlink"/>
             <w:bCs/>
+            <w:sz w:val="22"/>
+            <w:szCs w:val="22"/>
             <w:lang w:val="fr-CA"/>
           </w:rPr>
           <w:t>CharlesOIpperciel.github.io</w:t>
@@ -2826,26 +3028,45 @@
         <w:jc w:val="center"/>
         <w:rPr>
           <w:bCs/>
+          <w:sz w:val="22"/>
+          <w:szCs w:val="22"/>
           <w:lang w:val="en-CA"/>
         </w:rPr>
       </w:pPr>
       <w:r>
         <w:rPr>
           <w:b/>
+          <w:sz w:val="22"/>
+          <w:szCs w:val="22"/>
           <w:lang w:val="en-CA"/>
         </w:rPr>
         <w:t xml:space="preserve">LinkedIn: </w:t>
       </w:r>
-      <w:hyperlink r:id="rId13" w:history="1">
+      <w:hyperlink r:id="rId11" w:history="1">
         <w:r>
           <w:rPr>
-            <w:rStyle w:val="Lienhypertexte"/>
+            <w:rStyle w:val="Hyperlink"/>
             <w:bCs/>
+            <w:sz w:val="22"/>
+            <w:szCs w:val="22"/>
             <w:u w:val="none"/>
             <w:lang w:val="en-CA"/>
           </w:rPr>
-          <w:t>linkedin.com/in/coipp</w:t>
+          <w:t>linkedin.com/in/</w:t>
         </w:r>
+        <w:proofErr w:type="spellStart"/>
+        <w:r>
+          <w:rPr>
+            <w:rStyle w:val="Hyperlink"/>
+            <w:bCs/>
+            <w:sz w:val="22"/>
+            <w:szCs w:val="22"/>
+            <w:u w:val="none"/>
+            <w:lang w:val="en-CA"/>
+          </w:rPr>
+          <w:t>coipp</w:t>
+        </w:r>
+        <w:proofErr w:type="spellEnd"/>
       </w:hyperlink>
     </w:p>
     <w:p>
@@ -2872,8 +3093,16 @@
         <w:rPr>
           <w:b/>
         </w:rPr>
-        <w:t>À propos</w:t>
-      </w:r>
+        <w:t xml:space="preserve">À </w:t>
+      </w:r>
+      <w:proofErr w:type="spellStart"/>
+      <w:r>
+        <w:rPr>
+          <w:b/>
+        </w:rPr>
+        <w:t>propos</w:t>
+      </w:r>
+      <w:proofErr w:type="spellEnd"/>
     </w:p>
     <w:p>
       <w:pPr>
@@ -2882,7 +3111,7 @@
     </w:p>
     <w:p>
       <w:pPr>
-        <w:pStyle w:val="Paragraphedeliste"/>
+        <w:pStyle w:val="ListParagraph"/>
         <w:numPr>
           <w:ilvl w:val="0"/>
           <w:numId w:val="13"/>
@@ -2904,7 +3133,7 @@
     </w:p>
     <w:p>
       <w:pPr>
-        <w:pStyle w:val="Paragraphedeliste"/>
+        <w:pStyle w:val="ListParagraph"/>
         <w:numPr>
           <w:ilvl w:val="0"/>
           <w:numId w:val="13"/>
@@ -2926,7 +3155,7 @@
     </w:p>
     <w:p>
       <w:pPr>
-        <w:pStyle w:val="Paragraphedeliste"/>
+        <w:pStyle w:val="ListParagraph"/>
         <w:numPr>
           <w:ilvl w:val="0"/>
           <w:numId w:val="13"/>
@@ -3509,18 +3738,27 @@
           <w:lang w:val="en-CA"/>
         </w:rPr>
       </w:pPr>
+      <w:proofErr w:type="spellStart"/>
       <w:r>
         <w:rPr>
           <w:b/>
           <w:lang w:val="en-CA"/>
         </w:rPr>
-        <w:t xml:space="preserve">Outils: </w:t>
-      </w:r>
-      <w:r>
-        <w:rPr>
-          <w:bCs/>
+        <w:t>Outils</w:t>
+      </w:r>
+      <w:proofErr w:type="spellEnd"/>
+      <w:r>
+        <w:rPr>
+          <w:b/>
           <w:lang w:val="en-CA"/>
         </w:rPr>
+        <w:t xml:space="preserve">: </w:t>
+      </w:r>
+      <w:r>
+        <w:rPr>
+          <w:bCs/>
+          <w:lang w:val="en-CA"/>
+        </w:rPr>
         <w:t xml:space="preserve">Git, Linux, Docker, Azure DevOps, Octopus, Datadog, CI/CD, </w:t>
       </w:r>
       <w:r>
@@ -3561,7 +3799,23 @@
           <w:bCs/>
           <w:lang w:val="en-CA"/>
         </w:rPr>
-        <w:t>Adobe Premiere Pro, Adobe Photoshop, Pixaki.</w:t>
+        <w:t xml:space="preserve">Adobe Premiere Pro, Adobe Photoshop, </w:t>
+      </w:r>
+      <w:proofErr w:type="spellStart"/>
+      <w:r>
+        <w:rPr>
+          <w:bCs/>
+          <w:lang w:val="en-CA"/>
+        </w:rPr>
+        <w:t>Pixaki</w:t>
+      </w:r>
+      <w:proofErr w:type="spellEnd"/>
+      <w:r>
+        <w:rPr>
+          <w:bCs/>
+          <w:lang w:val="en-CA"/>
+        </w:rPr>
+        <w:t>.</w:t>
       </w:r>
     </w:p>
     <w:p>
@@ -3724,6 +3978,7 @@
         </w:rPr>
         <w:tab/>
       </w:r>
+      <w:proofErr w:type="spellStart"/>
       <w:r>
         <w:rPr>
           <w:b/>
@@ -3740,7 +3995,17 @@
           <w:color w:val="000000"/>
           <w:lang w:val="fr-CA"/>
         </w:rPr>
-        <w:t xml:space="preserve">Lab. </w:t>
+        <w:t>Lab</w:t>
+      </w:r>
+      <w:proofErr w:type="spellEnd"/>
+      <w:r>
+        <w:rPr>
+          <w:b/>
+          <w:i/>
+          <w:color w:val="000000"/>
+          <w:lang w:val="fr-CA"/>
+        </w:rPr>
+        <w:t xml:space="preserve">. </w:t>
       </w:r>
       <w:r>
         <w:rPr>
@@ -3780,13 +4045,23 @@
         </w:rPr>
         <w:t xml:space="preserve">        </w:t>
       </w:r>
-      <w:r>
-        <w:rPr>
-          <w:i/>
-          <w:color w:val="000000"/>
-          <w:lang w:val="fr-CA"/>
-        </w:rPr>
-        <w:t>mai 2024</w:t>
+      <w:proofErr w:type="gramStart"/>
+      <w:r>
+        <w:rPr>
+          <w:i/>
+          <w:color w:val="000000"/>
+          <w:lang w:val="fr-CA"/>
+        </w:rPr>
+        <w:t>mai</w:t>
+      </w:r>
+      <w:proofErr w:type="gramEnd"/>
+      <w:r>
+        <w:rPr>
+          <w:i/>
+          <w:color w:val="000000"/>
+          <w:lang w:val="fr-CA"/>
+        </w:rPr>
+        <w:t xml:space="preserve"> 2024</w:t>
       </w:r>
       <w:r>
         <w:rPr>
@@ -3853,7 +4128,23 @@
           <w:color w:val="000000"/>
           <w:lang w:val="fr-CA"/>
         </w:rPr>
-        <w:t xml:space="preserve">Développement de MEDomicsLab, une plateforme open-source pour intégrer l’IA dans le domaine de la santé. </w:t>
+        <w:t xml:space="preserve">Développement de </w:t>
+      </w:r>
+      <w:proofErr w:type="spellStart"/>
+      <w:r>
+        <w:rPr>
+          <w:color w:val="000000"/>
+          <w:lang w:val="fr-CA"/>
+        </w:rPr>
+        <w:t>MEDomicsLab</w:t>
+      </w:r>
+      <w:proofErr w:type="spellEnd"/>
+      <w:r>
+        <w:rPr>
+          <w:color w:val="000000"/>
+          <w:lang w:val="fr-CA"/>
+        </w:rPr>
+        <w:t xml:space="preserve">, une plateforme open-source pour intégrer l’IA dans le domaine de la santé. </w:t>
       </w:r>
     </w:p>
     <w:p>
@@ -3880,7 +4171,23 @@
           <w:color w:val="000000"/>
           <w:lang w:val="fr-CA"/>
         </w:rPr>
-        <w:t>Amélioration des outils d’apprentissage automatique existants et développement de nouvelles fonctionnalités pour MEDomicsLab.</w:t>
+        <w:t xml:space="preserve">Amélioration des outils d’apprentissage automatique existants et développement de nouvelles fonctionnalités pour </w:t>
+      </w:r>
+      <w:proofErr w:type="spellStart"/>
+      <w:r>
+        <w:rPr>
+          <w:color w:val="000000"/>
+          <w:lang w:val="fr-CA"/>
+        </w:rPr>
+        <w:t>MEDomicsLab</w:t>
+      </w:r>
+      <w:proofErr w:type="spellEnd"/>
+      <w:r>
+        <w:rPr>
+          <w:color w:val="000000"/>
+          <w:lang w:val="fr-CA"/>
+        </w:rPr>
+        <w:t>.</w:t>
       </w:r>
     </w:p>
     <w:p>
@@ -3976,7 +4283,21 @@
         <w:rPr>
           <w:lang w:val="fr-CA"/>
         </w:rPr>
-        <w:t>'ai contribué au développement tant du frontend que du backend : en améliorant l'interface utilisateur avec ReactJS et en refactorisant et développant de nouveaux scripts Python pour assurer une communication efficace avec la nouvelle base de données.</w:t>
+        <w:t xml:space="preserve">'ai contribué au développement tant du frontend que du backend : en améliorant l'interface utilisateur avec </w:t>
+      </w:r>
+      <w:proofErr w:type="spellStart"/>
+      <w:r>
+        <w:rPr>
+          <w:lang w:val="fr-CA"/>
+        </w:rPr>
+        <w:t>ReactJS</w:t>
+      </w:r>
+      <w:proofErr w:type="spellEnd"/>
+      <w:r>
+        <w:rPr>
+          <w:lang w:val="fr-CA"/>
+        </w:rPr>
+        <w:t xml:space="preserve"> et en refactorisant et développant de nouveaux scripts Python pour assurer une communication efficace avec la nouvelle base de données.</w:t>
       </w:r>
     </w:p>
     <w:p>
@@ -4020,13 +4341,41 @@
         </w:rPr>
         <w:t xml:space="preserve">MongoDB, </w:t>
       </w:r>
-      <w:r>
-        <w:rPr>
-          <w:b/>
-          <w:bCs/>
-          <w:lang w:val="fr-CA"/>
-        </w:rPr>
-        <w:t>Electron, ReactJS, Git.</w:t>
+      <w:proofErr w:type="spellStart"/>
+      <w:r>
+        <w:rPr>
+          <w:b/>
+          <w:bCs/>
+          <w:lang w:val="fr-CA"/>
+        </w:rPr>
+        <w:t>Electron</w:t>
+      </w:r>
+      <w:proofErr w:type="spellEnd"/>
+      <w:r>
+        <w:rPr>
+          <w:b/>
+          <w:bCs/>
+          <w:lang w:val="fr-CA"/>
+        </w:rPr>
+        <w:t xml:space="preserve">, </w:t>
+      </w:r>
+      <w:proofErr w:type="spellStart"/>
+      <w:r>
+        <w:rPr>
+          <w:b/>
+          <w:bCs/>
+          <w:lang w:val="fr-CA"/>
+        </w:rPr>
+        <w:t>ReactJS</w:t>
+      </w:r>
+      <w:proofErr w:type="spellEnd"/>
+      <w:r>
+        <w:rPr>
+          <w:b/>
+          <w:bCs/>
+          <w:lang w:val="fr-CA"/>
+        </w:rPr>
+        <w:t>, Git.</w:t>
       </w:r>
     </w:p>
     <w:p>
@@ -4115,6 +4464,7 @@
         </w:rPr>
         <w:tab/>
       </w:r>
+      <w:proofErr w:type="spellStart"/>
       <w:r>
         <w:rPr>
           <w:b/>
@@ -4124,6 +4474,7 @@
         </w:rPr>
         <w:t>Sherweb</w:t>
       </w:r>
+      <w:proofErr w:type="spellEnd"/>
       <w:r>
         <w:rPr>
           <w:i/>
@@ -4284,8 +4635,16 @@
         <w:rPr>
           <w:lang w:val="fr-CA"/>
         </w:rPr>
-        <w:t>J'ai intégré Braintree</w:t>
-      </w:r>
+        <w:t xml:space="preserve">J'ai intégré </w:t>
+      </w:r>
+      <w:proofErr w:type="spellStart"/>
+      <w:r>
+        <w:rPr>
+          <w:lang w:val="fr-CA"/>
+        </w:rPr>
+        <w:t>Braintree</w:t>
+      </w:r>
+      <w:proofErr w:type="spellEnd"/>
       <w:r>
         <w:rPr>
           <w:lang w:val="fr-CA"/>
@@ -4329,7 +4688,21 @@
         <w:rPr>
           <w:lang w:val="fr-CA"/>
         </w:rPr>
-        <w:t>'ai supprimé l'ancien système Paysafe de l'application. Cela a impliqué de naviguer dans une base de code complexe principalement en C# pour mettre en œuvre avec succès le nouveau logiciel.</w:t>
+        <w:t xml:space="preserve">'ai supprimé l'ancien système </w:t>
+      </w:r>
+      <w:proofErr w:type="spellStart"/>
+      <w:r>
+        <w:rPr>
+          <w:lang w:val="fr-CA"/>
+        </w:rPr>
+        <w:t>Paysafe</w:t>
+      </w:r>
+      <w:proofErr w:type="spellEnd"/>
+      <w:r>
+        <w:rPr>
+          <w:lang w:val="fr-CA"/>
+        </w:rPr>
+        <w:t xml:space="preserve"> de l'application. Cela a impliqué de naviguer dans une base de code complexe principalement en C# pour mettre en œuvre avec succès le nouveau logiciel.</w:t>
       </w:r>
     </w:p>
     <w:p>
@@ -4363,7 +4736,25 @@
           <w:bCs/>
           <w:lang w:val="fr-CA"/>
         </w:rPr>
-        <w:t>C#, .NET, Azure DevOps, Datadog, Octopus, Git, MySQL.</w:t>
+        <w:t xml:space="preserve">C#, .NET, Azure DevOps, </w:t>
+      </w:r>
+      <w:proofErr w:type="spellStart"/>
+      <w:r>
+        <w:rPr>
+          <w:b/>
+          <w:bCs/>
+          <w:lang w:val="fr-CA"/>
+        </w:rPr>
+        <w:t>Datadog</w:t>
+      </w:r>
+      <w:proofErr w:type="spellEnd"/>
+      <w:r>
+        <w:rPr>
+          <w:b/>
+          <w:bCs/>
+          <w:lang w:val="fr-CA"/>
+        </w:rPr>
+        <w:t>, Octopus, Git, MySQL.</w:t>
       </w:r>
     </w:p>
     <w:p>
@@ -4455,14 +4846,25 @@
         </w:rPr>
         <w:tab/>
       </w:r>
-      <w:r>
-        <w:rPr>
-          <w:b/>
-          <w:i/>
-          <w:color w:val="000000"/>
-          <w:lang w:val="fr-CA"/>
-        </w:rPr>
-        <w:t>Qwatro Inc.</w:t>
+      <w:proofErr w:type="spellStart"/>
+      <w:r>
+        <w:rPr>
+          <w:b/>
+          <w:i/>
+          <w:color w:val="000000"/>
+          <w:lang w:val="fr-CA"/>
+        </w:rPr>
+        <w:t>Qwatro</w:t>
+      </w:r>
+      <w:proofErr w:type="spellEnd"/>
+      <w:r>
+        <w:rPr>
+          <w:b/>
+          <w:i/>
+          <w:color w:val="000000"/>
+          <w:lang w:val="fr-CA"/>
+        </w:rPr>
+        <w:t xml:space="preserve"> Inc.</w:t>
       </w:r>
       <w:r>
         <w:rPr>
@@ -4815,14 +5217,45 @@
         </w:rPr>
         <w:t>Jeux et solveurs (</w:t>
       </w:r>
-      <w:r>
-        <w:rPr>
-          <w:b/>
-          <w:i/>
-          <w:color w:val="000000"/>
-          <w:lang w:val="fr-CA"/>
-        </w:rPr>
-        <w:t xml:space="preserve">Coded Kingdoms, </w:t>
+      <w:proofErr w:type="spellStart"/>
+      <w:r>
+        <w:rPr>
+          <w:b/>
+          <w:i/>
+          <w:color w:val="000000"/>
+          <w:lang w:val="fr-CA"/>
+        </w:rPr>
+        <w:t>Coded</w:t>
+      </w:r>
+      <w:proofErr w:type="spellEnd"/>
+      <w:r>
+        <w:rPr>
+          <w:b/>
+          <w:i/>
+          <w:color w:val="000000"/>
+          <w:lang w:val="fr-CA"/>
+        </w:rPr>
+        <w:t xml:space="preserve"> </w:t>
+      </w:r>
+      <w:proofErr w:type="spellStart"/>
+      <w:r>
+        <w:rPr>
+          <w:b/>
+          <w:i/>
+          <w:color w:val="000000"/>
+          <w:lang w:val="fr-CA"/>
+        </w:rPr>
+        <w:t>Kingdoms</w:t>
+      </w:r>
+      <w:proofErr w:type="spellEnd"/>
+      <w:r>
+        <w:rPr>
+          <w:b/>
+          <w:i/>
+          <w:color w:val="000000"/>
+          <w:lang w:val="fr-CA"/>
+        </w:rPr>
+        <w:t xml:space="preserve">, </w:t>
       </w:r>
       <w:r>
         <w:rPr>
@@ -4955,6 +5388,7 @@
           <w:lang w:val="fr-CA"/>
         </w:rPr>
       </w:pPr>
+      <w:proofErr w:type="spellStart"/>
       <w:r>
         <w:rPr>
           <w:i/>
@@ -4962,8 +5396,29 @@
           <w:color w:val="000000"/>
           <w:lang w:val="fr-CA"/>
         </w:rPr>
-        <w:t>Coded Kingdoms</w:t>
-      </w:r>
+        <w:t>Coded</w:t>
+      </w:r>
+      <w:proofErr w:type="spellEnd"/>
+      <w:r>
+        <w:rPr>
+          <w:i/>
+          <w:iCs/>
+          <w:color w:val="000000"/>
+          <w:lang w:val="fr-CA"/>
+        </w:rPr>
+        <w:t xml:space="preserve"> </w:t>
+      </w:r>
+      <w:proofErr w:type="spellStart"/>
+      <w:r>
+        <w:rPr>
+          <w:i/>
+          <w:iCs/>
+          <w:color w:val="000000"/>
+          <w:lang w:val="fr-CA"/>
+        </w:rPr>
+        <w:t>Kingdoms</w:t>
+      </w:r>
+      <w:proofErr w:type="spellEnd"/>
       <w:r>
         <w:rPr>
           <w:color w:val="000000"/>
@@ -5018,8 +5473,19 @@
           <w:color w:val="000000"/>
           <w:lang w:val="fr-CA"/>
         </w:rPr>
-        <w:t>Python, JavaScript/HTML/CSS, React</w:t>
-      </w:r>
+        <w:t xml:space="preserve">Python, JavaScript/HTML/CSS, </w:t>
+      </w:r>
+      <w:proofErr w:type="spellStart"/>
+      <w:r>
+        <w:rPr>
+          <w:b/>
+          <w:bCs/>
+          <w:color w:val="000000"/>
+          <w:lang w:val="fr-CA"/>
+        </w:rPr>
+        <w:t>React</w:t>
+      </w:r>
+      <w:proofErr w:type="spellEnd"/>
       <w:r>
         <w:rPr>
           <w:b/>
@@ -5312,7 +5778,27 @@
           <w:color w:val="000000"/>
           <w:lang w:val="fr-CA"/>
         </w:rPr>
-        <w:t xml:space="preserve"> &amp; Calc. de doses d’insuline</w:t>
+        <w:t xml:space="preserve"> &amp; Calc. </w:t>
+      </w:r>
+      <w:proofErr w:type="gramStart"/>
+      <w:r>
+        <w:rPr>
+          <w:b/>
+          <w:i/>
+          <w:color w:val="000000"/>
+          <w:lang w:val="fr-CA"/>
+        </w:rPr>
+        <w:t>de</w:t>
+      </w:r>
+      <w:proofErr w:type="gramEnd"/>
+      <w:r>
+        <w:rPr>
+          <w:b/>
+          <w:i/>
+          <w:color w:val="000000"/>
+          <w:lang w:val="fr-CA"/>
+        </w:rPr>
+        <w:t xml:space="preserve"> doses d’insuline</w:t>
       </w:r>
     </w:p>
     <w:p>
@@ -5430,7 +5916,23 @@
           <w:color w:val="000000"/>
           <w:lang w:val="fr-CA"/>
         </w:rPr>
-        <w:t>L’application est déployée sur Firebase.</w:t>
+        <w:t xml:space="preserve">L’application est déployée sur </w:t>
+      </w:r>
+      <w:proofErr w:type="spellStart"/>
+      <w:r>
+        <w:rPr>
+          <w:color w:val="000000"/>
+          <w:lang w:val="fr-CA"/>
+        </w:rPr>
+        <w:t>Firebase</w:t>
+      </w:r>
+      <w:proofErr w:type="spellEnd"/>
+      <w:r>
+        <w:rPr>
+          <w:color w:val="000000"/>
+          <w:lang w:val="fr-CA"/>
+        </w:rPr>
+        <w:t>.</w:t>
       </w:r>
     </w:p>
     <w:p>
@@ -5479,8 +5981,19 @@
           <w:color w:val="000000"/>
           <w:lang w:val="fr-CA"/>
         </w:rPr>
-        <w:t xml:space="preserve"> React</w:t>
-      </w:r>
+        <w:t xml:space="preserve"> </w:t>
+      </w:r>
+      <w:proofErr w:type="spellStart"/>
+      <w:r>
+        <w:rPr>
+          <w:b/>
+          <w:bCs/>
+          <w:color w:val="000000"/>
+          <w:lang w:val="fr-CA"/>
+        </w:rPr>
+        <w:t>React</w:t>
+      </w:r>
+      <w:proofErr w:type="spellEnd"/>
       <w:r>
         <w:rPr>
           <w:b/>
@@ -5499,14 +6012,25 @@
         </w:rPr>
         <w:t xml:space="preserve">, </w:t>
       </w:r>
-      <w:r>
-        <w:rPr>
-          <w:b/>
-          <w:bCs/>
-          <w:color w:val="000000"/>
-          <w:lang w:val="fr-CA"/>
-        </w:rPr>
-        <w:t xml:space="preserve">Firebase, </w:t>
+      <w:proofErr w:type="spellStart"/>
+      <w:r>
+        <w:rPr>
+          <w:b/>
+          <w:bCs/>
+          <w:color w:val="000000"/>
+          <w:lang w:val="fr-CA"/>
+        </w:rPr>
+        <w:t>Firebase</w:t>
+      </w:r>
+      <w:proofErr w:type="spellEnd"/>
+      <w:r>
+        <w:rPr>
+          <w:b/>
+          <w:bCs/>
+          <w:color w:val="000000"/>
+          <w:lang w:val="fr-CA"/>
+        </w:rPr>
+        <w:t xml:space="preserve">, </w:t>
       </w:r>
       <w:r>
         <w:rPr>
@@ -5703,12 +6227,21 @@
         </w:rPr>
         <w:t xml:space="preserve">Autres : </w:t>
       </w:r>
-      <w:r>
-        <w:rPr>
-          <w:color w:val="000000"/>
-          <w:lang w:val="fr-CA"/>
-        </w:rPr>
-        <w:t>LeetCode, jeu</w:t>
+      <w:proofErr w:type="spellStart"/>
+      <w:r>
+        <w:rPr>
+          <w:color w:val="000000"/>
+          <w:lang w:val="fr-CA"/>
+        </w:rPr>
+        <w:t>LeetCode</w:t>
+      </w:r>
+      <w:proofErr w:type="spellEnd"/>
+      <w:r>
+        <w:rPr>
+          <w:color w:val="000000"/>
+          <w:lang w:val="fr-CA"/>
+        </w:rPr>
+        <w:t>, jeu</w:t>
       </w:r>
       <w:r>
         <w:rPr>
@@ -7713,7 +8246,7 @@
     <w:qFormat/>
     <w:rsid w:val="00257FA8"/>
   </w:style>
-  <w:style w:type="paragraph" w:styleId="Titre1">
+  <w:style w:type="paragraph" w:styleId="Heading1">
     <w:name w:val="heading 1"/>
     <w:basedOn w:val="Normal"/>
     <w:next w:val="Normal"/>
@@ -7731,7 +8264,7 @@
       <w:szCs w:val="48"/>
     </w:rPr>
   </w:style>
-  <w:style w:type="paragraph" w:styleId="Titre2">
+  <w:style w:type="paragraph" w:styleId="Heading2">
     <w:name w:val="heading 2"/>
     <w:basedOn w:val="Normal"/>
     <w:next w:val="Normal"/>
@@ -7751,7 +8284,7 @@
       <w:szCs w:val="36"/>
     </w:rPr>
   </w:style>
-  <w:style w:type="paragraph" w:styleId="Titre3">
+  <w:style w:type="paragraph" w:styleId="Heading3">
     <w:name w:val="heading 3"/>
     <w:basedOn w:val="Normal"/>
     <w:next w:val="Normal"/>
@@ -7771,7 +8304,7 @@
       <w:szCs w:val="28"/>
     </w:rPr>
   </w:style>
-  <w:style w:type="paragraph" w:styleId="Titre4">
+  <w:style w:type="paragraph" w:styleId="Heading4">
     <w:name w:val="heading 4"/>
     <w:basedOn w:val="Normal"/>
     <w:next w:val="Normal"/>
@@ -7789,7 +8322,7 @@
       <w:b/>
     </w:rPr>
   </w:style>
-  <w:style w:type="paragraph" w:styleId="Titre5">
+  <w:style w:type="paragraph" w:styleId="Heading5">
     <w:name w:val="heading 5"/>
     <w:basedOn w:val="Normal"/>
     <w:next w:val="Normal"/>
@@ -7809,7 +8342,7 @@
       <w:szCs w:val="22"/>
     </w:rPr>
   </w:style>
-  <w:style w:type="paragraph" w:styleId="Titre6">
+  <w:style w:type="paragraph" w:styleId="Heading6">
     <w:name w:val="heading 6"/>
     <w:basedOn w:val="Normal"/>
     <w:next w:val="Normal"/>
@@ -7829,13 +8362,13 @@
       <w:szCs w:val="20"/>
     </w:rPr>
   </w:style>
-  <w:style w:type="character" w:default="1" w:styleId="Policepardfaut">
+  <w:style w:type="character" w:default="1" w:styleId="DefaultParagraphFont">
     <w:name w:val="Default Paragraph Font"/>
     <w:uiPriority w:val="1"/>
     <w:semiHidden/>
     <w:unhideWhenUsed/>
   </w:style>
-  <w:style w:type="table" w:default="1" w:styleId="TableauNormal">
+  <w:style w:type="table" w:default="1" w:styleId="TableNormal">
     <w:name w:val="Normal Table"/>
     <w:uiPriority w:val="99"/>
     <w:semiHidden/>
@@ -7850,7 +8383,7 @@
       </w:tblCellMar>
     </w:tblPr>
   </w:style>
-  <w:style w:type="numbering" w:default="1" w:styleId="Aucuneliste">
+  <w:style w:type="numbering" w:default="1" w:styleId="NoList">
     <w:name w:val="No List"/>
     <w:uiPriority w:val="99"/>
     <w:semiHidden/>
@@ -7867,7 +8400,7 @@
       </w:tblCellMar>
     </w:tblPr>
   </w:style>
-  <w:style w:type="paragraph" w:styleId="Titre">
+  <w:style w:type="paragraph" w:styleId="Title">
     <w:name w:val="Title"/>
     <w:basedOn w:val="Normal"/>
     <w:next w:val="Normal"/>
@@ -7895,7 +8428,7 @@
       </w:tblCellMar>
     </w:tblPr>
   </w:style>
-  <w:style w:type="paragraph" w:styleId="Paragraphedeliste">
+  <w:style w:type="paragraph" w:styleId="ListParagraph">
     <w:name w:val="List Paragraph"/>
     <w:basedOn w:val="Normal"/>
     <w:uiPriority w:val="34"/>
@@ -7906,9 +8439,9 @@
       <w:contextualSpacing/>
     </w:pPr>
   </w:style>
-  <w:style w:type="character" w:styleId="Lienhypertexte">
+  <w:style w:type="character" w:styleId="Hyperlink">
     <w:name w:val="Hyperlink"/>
-    <w:basedOn w:val="Policepardfaut"/>
+    <w:basedOn w:val="DefaultParagraphFont"/>
     <w:uiPriority w:val="99"/>
     <w:unhideWhenUsed/>
     <w:rsid w:val="0054795B"/>
@@ -7917,9 +8450,9 @@
       <w:u w:val="single"/>
     </w:rPr>
   </w:style>
-  <w:style w:type="character" w:styleId="Mentionnonrsolue">
+  <w:style w:type="character" w:styleId="UnresolvedMention">
     <w:name w:val="Unresolved Mention"/>
-    <w:basedOn w:val="Policepardfaut"/>
+    <w:basedOn w:val="DefaultParagraphFont"/>
     <w:uiPriority w:val="99"/>
     <w:semiHidden/>
     <w:unhideWhenUsed/>
@@ -7929,7 +8462,7 @@
       <w:shd w:val="clear" w:color="auto" w:fill="E1DFDD"/>
     </w:rPr>
   </w:style>
-  <w:style w:type="paragraph" w:styleId="Sous-titre">
+  <w:style w:type="paragraph" w:styleId="Subtitle">
     <w:name w:val="Subtitle"/>
     <w:basedOn w:val="Normal"/>
     <w:next w:val="Normal"/>
@@ -7948,9 +8481,9 @@
       <w:szCs w:val="48"/>
     </w:rPr>
   </w:style>
-  <w:style w:type="character" w:styleId="Marquedecommentaire">
+  <w:style w:type="character" w:styleId="CommentReference">
     <w:name w:val="annotation reference"/>
-    <w:basedOn w:val="Policepardfaut"/>
+    <w:basedOn w:val="DefaultParagraphFont"/>
     <w:uiPriority w:val="99"/>
     <w:semiHidden/>
     <w:unhideWhenUsed/>
@@ -7959,11 +8492,11 @@
       <w:szCs w:val="16"/>
     </w:rPr>
   </w:style>
-  <w:style w:type="paragraph" w:styleId="Objetducommentaire">
+  <w:style w:type="paragraph" w:styleId="CommentSubject">
     <w:name w:val="annotation subject"/>
-    <w:basedOn w:val="Commentaire"/>
-    <w:next w:val="Commentaire"/>
-    <w:link w:val="ObjetducommentaireCar"/>
+    <w:basedOn w:val="CommentText"/>
+    <w:next w:val="CommentText"/>
+    <w:link w:val="CommentSubjectChar"/>
     <w:uiPriority w:val="99"/>
     <w:semiHidden/>
     <w:unhideWhenUsed/>
@@ -7972,10 +8505,10 @@
       <w:bCs/>
     </w:rPr>
   </w:style>
-  <w:style w:type="character" w:customStyle="1" w:styleId="ObjetducommentaireCar">
-    <w:name w:val="Objet du commentaire Car"/>
-    <w:basedOn w:val="CommentaireCar"/>
-    <w:link w:val="Objetducommentaire"/>
+  <w:style w:type="character" w:customStyle="1" w:styleId="CommentSubjectChar">
+    <w:name w:val="Comment Subject Char"/>
+    <w:basedOn w:val="CommentTextChar"/>
+    <w:link w:val="CommentSubject"/>
     <w:uiPriority w:val="99"/>
     <w:semiHidden/>
     <w:rPr>
@@ -7985,10 +8518,10 @@
       <w:szCs w:val="20"/>
     </w:rPr>
   </w:style>
-  <w:style w:type="paragraph" w:styleId="Commentaire">
+  <w:style w:type="paragraph" w:styleId="CommentText">
     <w:name w:val="annotation text"/>
     <w:basedOn w:val="Normal"/>
-    <w:link w:val="CommentaireCar"/>
+    <w:link w:val="CommentTextChar"/>
     <w:uiPriority w:val="99"/>
     <w:semiHidden/>
     <w:unhideWhenUsed/>
@@ -8000,10 +8533,10 @@
       <w:szCs w:val="20"/>
     </w:rPr>
   </w:style>
-  <w:style w:type="character" w:customStyle="1" w:styleId="CommentaireCar">
-    <w:name w:val="Commentaire Car"/>
-    <w:basedOn w:val="Policepardfaut"/>
-    <w:link w:val="Commentaire"/>
+  <w:style w:type="character" w:customStyle="1" w:styleId="CommentTextChar">
+    <w:name w:val="Comment Text Char"/>
+    <w:basedOn w:val="DefaultParagraphFont"/>
+    <w:link w:val="CommentText"/>
     <w:uiPriority w:val="99"/>
     <w:semiHidden/>
     <w:rPr>
@@ -8011,10 +8544,10 @@
       <w:szCs w:val="20"/>
     </w:rPr>
   </w:style>
-  <w:style w:type="paragraph" w:styleId="En-tte">
+  <w:style w:type="paragraph" w:styleId="Header">
     <w:name w:val="header"/>
     <w:basedOn w:val="Normal"/>
-    <w:link w:val="En-tteCar"/>
+    <w:link w:val="HeaderChar"/>
     <w:uiPriority w:val="99"/>
     <w:unhideWhenUsed/>
     <w:rsid w:val="00506285"/>
@@ -8026,17 +8559,17 @@
       <w:spacing w:line="240" w:lineRule="auto"/>
     </w:pPr>
   </w:style>
-  <w:style w:type="character" w:customStyle="1" w:styleId="En-tteCar">
-    <w:name w:val="En-tête Car"/>
-    <w:basedOn w:val="Policepardfaut"/>
-    <w:link w:val="En-tte"/>
+  <w:style w:type="character" w:customStyle="1" w:styleId="HeaderChar">
+    <w:name w:val="Header Char"/>
+    <w:basedOn w:val="DefaultParagraphFont"/>
+    <w:link w:val="Header"/>
     <w:uiPriority w:val="99"/>
     <w:rsid w:val="00506285"/>
   </w:style>
-  <w:style w:type="paragraph" w:styleId="Pieddepage">
+  <w:style w:type="paragraph" w:styleId="Footer">
     <w:name w:val="footer"/>
     <w:basedOn w:val="Normal"/>
-    <w:link w:val="PieddepageCar"/>
+    <w:link w:val="FooterChar"/>
     <w:uiPriority w:val="99"/>
     <w:unhideWhenUsed/>
     <w:rsid w:val="00506285"/>
@@ -8048,16 +8581,16 @@
       <w:spacing w:line="240" w:lineRule="auto"/>
     </w:pPr>
   </w:style>
-  <w:style w:type="character" w:customStyle="1" w:styleId="PieddepageCar">
-    <w:name w:val="Pied de page Car"/>
-    <w:basedOn w:val="Policepardfaut"/>
-    <w:link w:val="Pieddepage"/>
+  <w:style w:type="character" w:customStyle="1" w:styleId="FooterChar">
+    <w:name w:val="Footer Char"/>
+    <w:basedOn w:val="DefaultParagraphFont"/>
+    <w:link w:val="Footer"/>
     <w:uiPriority w:val="99"/>
     <w:rsid w:val="00506285"/>
   </w:style>
-  <w:style w:type="character" w:styleId="Lienhypertextesuivivisit">
+  <w:style w:type="character" w:styleId="FollowedHyperlink">
     <w:name w:val="FollowedHyperlink"/>
-    <w:basedOn w:val="Policepardfaut"/>
+    <w:basedOn w:val="DefaultParagraphFont"/>
     <w:uiPriority w:val="99"/>
     <w:semiHidden/>
     <w:unhideWhenUsed/>

</xml_diff>